<commit_message>
Finish handling all marginal notes from Matt
</commit_message>
<xml_diff>
--- a/co-authors/TaylorEtAl-composition-of-the-Carnegie-Diplodocus (LJC & MCL comments).docx
+++ b/co-authors/TaylorEtAl-composition-of-the-Carnegie-Diplodocus (LJC & MCL comments).docx
@@ -408,6 +408,9 @@
         <w:p>
           <w:pPr>
             <w:pStyle w:val="TOC1"/>
+            <w:tabs>
+              <w:tab w:val="right" w:pos="9638" w:leader="dot"/>
+            </w:tabs>
             <w:rPr/>
           </w:pPr>
           <w:r>
@@ -431,11 +434,6 @@
                 <w:rStyle w:val="IndexLink"/>
               </w:rPr>
               <w:t>Introduction</w:t>
-            </w:r>
-            <w:r>
-              <w:rPr>
-                <w:rStyle w:val="IndexLink"/>
-              </w:rPr>
               <w:tab/>
               <w:t>2</w:t>
             </w:r>
@@ -484,6 +482,9 @@
         <w:p>
           <w:pPr>
             <w:pStyle w:val="TOC1"/>
+            <w:tabs>
+              <w:tab w:val="right" w:pos="9638" w:leader="dot"/>
+            </w:tabs>
             <w:rPr/>
           </w:pPr>
           <w:hyperlink w:anchor="__RefHeading___Toc4316_68767826">
@@ -500,6 +501,9 @@
         <w:p>
           <w:pPr>
             <w:pStyle w:val="TOC1"/>
+            <w:tabs>
+              <w:tab w:val="right" w:pos="9638" w:leader="dot"/>
+            </w:tabs>
             <w:rPr/>
           </w:pPr>
           <w:hyperlink w:anchor="__RefHeading___Toc1836_55120580">
@@ -649,7 +653,7 @@
               </w:rPr>
               <w:t>Forefeet WDC-FS001A</w:t>
               <w:tab/>
-              <w:t>16</w:t>
+              <w:t>17</w:t>
             </w:r>
           </w:hyperlink>
         </w:p>
@@ -729,13 +733,16 @@
               </w:rPr>
               <w:t>Updates to the casts</w:t>
               <w:tab/>
-              <w:t>21</w:t>
+              <w:t>22</w:t>
             </w:r>
           </w:hyperlink>
         </w:p>
         <w:p>
           <w:pPr>
             <w:pStyle w:val="TOC1"/>
+            <w:tabs>
+              <w:tab w:val="right" w:pos="9638" w:leader="dot"/>
+            </w:tabs>
             <w:rPr/>
           </w:pPr>
           <w:hyperlink w:anchor="__RefHeading___Toc3401_68767826">
@@ -745,7 +752,7 @@
               </w:rPr>
               <w:t>Discussion</w:t>
               <w:tab/>
-              <w:t>23</w:t>
+              <w:t>24</w:t>
             </w:r>
           </w:hyperlink>
         </w:p>
@@ -778,7 +785,7 @@
                 <w:rStyle w:val="IndexLink"/>
               </w:rPr>
               <w:tab/>
-              <w:t>23</w:t>
+              <w:t>24</w:t>
             </w:r>
           </w:hyperlink>
         </w:p>
@@ -805,6 +812,9 @@
         <w:p>
           <w:pPr>
             <w:pStyle w:val="TOC1"/>
+            <w:tabs>
+              <w:tab w:val="right" w:pos="9638" w:leader="dot"/>
+            </w:tabs>
             <w:rPr/>
           </w:pPr>
           <w:hyperlink w:anchor="__RefHeading___Toc1833_55120580">
@@ -821,6 +831,9 @@
         <w:p>
           <w:pPr>
             <w:pStyle w:val="TOC1"/>
+            <w:tabs>
+              <w:tab w:val="right" w:pos="9638" w:leader="dot"/>
+            </w:tabs>
             <w:rPr/>
           </w:pPr>
           <w:hyperlink w:anchor="__RefHeading___Toc3405_68767826">
@@ -830,13 +843,16 @@
               </w:rPr>
               <w:t>References</w:t>
               <w:tab/>
-              <w:t>27</w:t>
+              <w:t>28</w:t>
             </w:r>
           </w:hyperlink>
         </w:p>
         <w:p>
           <w:pPr>
             <w:pStyle w:val="TOC1"/>
+            <w:tabs>
+              <w:tab w:val="right" w:pos="9638" w:leader="dot"/>
+            </w:tabs>
             <w:rPr/>
           </w:pPr>
           <w:hyperlink w:anchor="__RefHeading___Toc4163_3033613513">
@@ -846,13 +862,16 @@
               </w:rPr>
               <w:t>Tables</w:t>
               <w:tab/>
-              <w:t>33</w:t>
+              <w:t>34</w:t>
             </w:r>
           </w:hyperlink>
         </w:p>
         <w:p>
           <w:pPr>
             <w:pStyle w:val="TOC1"/>
+            <w:tabs>
+              <w:tab w:val="right" w:pos="9638" w:leader="dot"/>
+            </w:tabs>
             <w:rPr/>
           </w:pPr>
           <w:hyperlink w:anchor="__RefHeading___Toc3407_68767826">
@@ -862,7 +881,7 @@
               </w:rPr>
               <w:t>Figure Captions</w:t>
               <w:tab/>
-              <w:t>37</w:t>
+              <w:t>38</w:t>
             </w:r>
           </w:hyperlink>
           <w:r>
@@ -1568,7 +1587,71 @@
         <w:rPr>
           <w:lang w:val="en-US"/>
         </w:rPr>
-        <w:t xml:space="preserve">On 11 December 1898, the </w:t>
+        <w:t xml:space="preserve">On 1 December 1898, the </w:t>
+      </w:r>
+      <w:r>
+        <w:rPr>
+          <w:i/>
+          <w:iCs/>
+          <w:lang w:val="en-US"/>
+        </w:rPr>
+        <w:t>New York Post</w:t>
+      </w:r>
+      <w:r>
+        <w:rPr>
+          <w:lang w:val="en-US"/>
+        </w:rPr>
+        <w:t xml:space="preserve"> published an anonymous article titled “The Dinosaur of Wyoming” (Anonymous 1898</w:t>
+      </w:r>
+      <w:r>
+        <w:rPr>
+          <w:lang w:val="en-US"/>
+        </w:rPr>
+        <w:t>a</w:t>
+      </w:r>
+      <w:r>
+        <w:rPr>
+          <w:lang w:val="en-US"/>
+        </w:rPr>
+        <w:t xml:space="preserve">). </w:t>
+      </w:r>
+      <w:r>
+        <w:rPr>
+          <w:lang w:val="en-US"/>
+        </w:rPr>
+        <w:t xml:space="preserve">It reported the discovery </w:t>
+      </w:r>
+      <w:r>
+        <w:rPr>
+          <w:lang w:val="en-US"/>
+        </w:rPr>
+        <w:t xml:space="preserve">by William H. Reed </w:t>
+      </w:r>
+      <w:r>
+        <w:rPr>
+          <w:lang w:val="en-US"/>
+        </w:rPr>
+        <w:t>of “the petrified bones of the most colossal animal ever taken from the earth’s stratas [sic]”, claiming a length of eight feet for a femur. This came to the attention of industrialist and philanthropist Andrew Carnegie (Figure 2A), founder and funder of the Pittsburgh museum that bore his name. Excited by this report, he instructed William J. Holland (Figure 2B), director of the Carnegie Museum, “</w:t>
+      </w:r>
+      <w:r>
+        <w:rPr>
+          <w:lang w:val="en-US"/>
+        </w:rPr>
+        <w:t xml:space="preserve">Can’t you </w:t>
+      </w:r>
+      <w:r>
+        <w:rPr>
+          <w:u w:val="single"/>
+          <w:lang w:val="en-US"/>
+        </w:rPr>
+        <w:t>buy</w:t>
+      </w:r>
+      <w:r>
+        <w:rPr>
+          <w:u w:val="none"/>
+          <w:lang w:val="en-US"/>
+        </w:rPr>
+        <w:t xml:space="preserve"> this for Pittsburgh” in a handwritten note on a surviving copy of the newspaper article. (Many accounts credit a later article in the </w:t>
       </w:r>
       <w:r>
         <w:rPr>
@@ -1582,95 +1665,31 @@
         <w:rPr>
           <w:lang w:val="en-US"/>
         </w:rPr>
-        <w:t xml:space="preserve"> published an illustrated article about giant dinosaurs (Anonymous 1898), depicting a “Brontosaurus giganteus” in bipedal posture, peering into an 11th story window. In fact, the dinosaur depicted in this article, the supposed “MOST COLOSSAL ANIMAL EVER ON EARTH JUST FOUND OUT WEST,” was extrapolated from a single femur, described as being eight feet long, but shown in a photograph as being the same height as its discoverer, William H. Reed. Nevertheless, </w:t>
-      </w:r>
-      <w:commentRangeStart w:id="0"/>
-      <w:r>
-        <w:rPr>
-          <w:lang w:val="en-US"/>
-        </w:rPr>
-        <w:t>industrialist and philanthropist Andrew Carnegie (Figure 2A) was inspired by this article</w:t>
-      </w:r>
-      <w:r>
-        <w:rPr>
-          <w:lang w:val="en-US"/>
-        </w:rPr>
-      </w:r>
-      <w:commentRangeEnd w:id="0"/>
-      <w:r>
-        <w:commentReference w:id="0"/>
-      </w:r>
-      <w:r>
-        <w:rPr>
-          <w:lang w:val="en-US"/>
-        </w:rPr>
-        <w:t xml:space="preserve">, and instructed the Pittsburgh museum that he founded and funded to obtain </w:t>
-      </w:r>
-      <w:commentRangeStart w:id="1"/>
-      <w:r>
-        <w:rPr>
-          <w:lang w:val="en-US"/>
-        </w:rPr>
-        <w:t>a giant dinosaur skeleton</w:t>
-      </w:r>
-      <w:r>
-        <w:rPr>
-          <w:lang w:val="en-US"/>
-        </w:rPr>
-      </w:r>
-      <w:commentRangeEnd w:id="1"/>
-      <w:r>
-        <w:commentReference w:id="1"/>
-      </w:r>
-      <w:r>
-        <w:rPr>
-          <w:lang w:val="en-US"/>
-        </w:rPr>
-        <w:t xml:space="preserve"> for exhibit. William J. Holland (Figure 2B), director of the Carnegie Museum, used Carnegie’s money to </w:t>
-      </w:r>
-      <w:commentRangeStart w:id="2"/>
-      <w:r>
-        <w:rPr>
-          <w:lang w:val="en-US"/>
-        </w:rPr>
-        <w:t>hire experienced field paleontologists away from other museums</w:t>
-      </w:r>
-      <w:r>
-        <w:rPr>
-          <w:lang w:val="en-US"/>
-        </w:rPr>
-      </w:r>
-      <w:commentRangeEnd w:id="2"/>
-      <w:r>
-        <w:commentReference w:id="2"/>
-      </w:r>
-      <w:r>
-        <w:rPr>
-          <w:lang w:val="en-US"/>
-        </w:rPr>
-        <w:t xml:space="preserve"> and sent them out to </w:t>
-      </w:r>
-      <w:commentRangeStart w:id="3"/>
-      <w:r>
-        <w:rPr>
-          <w:lang w:val="en-US"/>
-        </w:rPr>
-        <w:t>search for sauropods</w:t>
-      </w:r>
-      <w:r>
-        <w:rPr>
-          <w:lang w:val="en-US"/>
-        </w:rPr>
-      </w:r>
-      <w:commentRangeEnd w:id="3"/>
-      <w:r>
-        <w:commentReference w:id="3"/>
-      </w:r>
-      <w:r>
-        <w:rPr>
-          <w:lang w:val="en-US"/>
-        </w:rPr>
-        <w:t>.</w:t>
+        <w:t xml:space="preserve"> (Anonymous 1898</w:t>
+      </w:r>
+      <w:r>
+        <w:rPr>
+          <w:lang w:val="en-US"/>
+        </w:rPr>
+        <w:t>b</w:t>
+      </w:r>
+      <w:r>
+        <w:rPr>
+          <w:lang w:val="en-US"/>
+        </w:rPr>
+        <w:t>)</w:t>
+      </w:r>
+      <w:r>
+        <w:rPr>
+          <w:lang w:val="en-US"/>
+        </w:rPr>
+        <w:t xml:space="preserve">, depicting a “Brontosaurus giganteus” in bipedal posture, peering into an 11th story window, </w:t>
+      </w:r>
+      <w:r>
+        <w:rPr>
+          <w:lang w:val="en-US"/>
+        </w:rPr>
+        <w:t>for triggering Carnegie’s interest, but Carnegie’s handwritten note shows that the earlier article was the significant one.)</w:t>
       </w:r>
     </w:p>
     <w:p>
@@ -1684,73 +1703,103 @@
         <w:rPr>
           <w:lang w:val="en-US"/>
         </w:rPr>
-        <w:t xml:space="preserve">On </w:t>
-      </w:r>
-      <w:commentRangeStart w:id="4"/>
-      <w:r>
-        <w:rPr>
-          <w:lang w:val="en-US"/>
-        </w:rPr>
-        <w:t>2 July 1899</w:t>
-      </w:r>
-      <w:r>
-        <w:rPr>
-          <w:lang w:val="en-US"/>
-        </w:rPr>
-      </w:r>
-      <w:commentRangeEnd w:id="4"/>
-      <w:r>
-        <w:commentReference w:id="4"/>
-      </w:r>
-      <w:r>
-        <w:rPr>
-          <w:lang w:val="en-US"/>
-        </w:rPr>
-        <w:t xml:space="preserve">, Dr. </w:t>
-      </w:r>
-      <w:commentRangeStart w:id="5"/>
-      <w:r>
-        <w:rPr>
-          <w:lang w:val="en-US"/>
-        </w:rPr>
-        <w:t>Jacob L. Wortman</w:t>
-      </w:r>
-      <w:r>
-        <w:rPr>
-          <w:lang w:val="en-US"/>
-        </w:rPr>
-      </w:r>
-      <w:commentRangeEnd w:id="5"/>
-      <w:r>
-        <w:commentReference w:id="5"/>
-      </w:r>
-      <w:r>
-        <w:rPr>
-          <w:lang w:val="en-US"/>
-        </w:rPr>
-        <w:t xml:space="preserve">, working for the Carnegie Museum, found the first bones of a largely complete sauropod specimen at Sheep Creek in Albany County, Wyoming (Figure 3). (This date is sometimes given as 4 July — Independence Day — perhaps because that was when Wortman wrote to Holland with information about the new finds.) Wortman and his team (Figure 4) collected the skeleton across a period of several months (Hatcher 1901:3–4, Nieuwland 2019:44). This specimen was designated CM 84. It consisted of 14 cervical vertebrae C2–15 (although see Taylor 2022:8–11 on uncertainties about the neck material), all 10 dorsal vertebrae D1–10, the complete sacrum S1–S5, caudal vertebrae Ca1–12, 18 dorsal ribs, both sternal plates, left scapulocoracoid (not right as stated by Hatcher), almost complete pelvis, right femur, and </w:t>
-      </w:r>
-      <w:commentRangeStart w:id="6"/>
-      <w:r>
-        <w:rPr>
-          <w:lang w:val="en-US"/>
-        </w:rPr>
-        <w:t>two thin bones of uncertain identity which Hatcher thought might be clavicles</w:t>
-      </w:r>
-      <w:r>
-        <w:rPr>
-          <w:lang w:val="en-US"/>
-        </w:rPr>
-      </w:r>
-      <w:commentRangeEnd w:id="6"/>
-      <w:r>
-        <w:commentReference w:id="6"/>
-      </w:r>
-      <w:r>
-        <w:rPr>
-          <w:lang w:val="en-US"/>
-        </w:rPr>
-        <w:t xml:space="preserve"> (McIntosh 1981:20).</w:t>
+        <w:t xml:space="preserve">Holland </w:t>
+      </w:r>
+      <w:r>
+        <w:rPr>
+          <w:lang w:val="en-US"/>
+        </w:rPr>
+        <w:t xml:space="preserve">used Carnegie’s money to hire experienced field paleontologists away from other museums: Reed from the University of Wyoming and Jacob </w:t>
+      </w:r>
+      <w:r>
+        <w:rPr>
+          <w:lang w:val="en-US"/>
+        </w:rPr>
+        <w:t xml:space="preserve">L. </w:t>
+      </w:r>
+      <w:r>
+        <w:rPr>
+          <w:lang w:val="en-US"/>
+        </w:rPr>
+        <w:t xml:space="preserve">Wortman and Arthur </w:t>
+      </w:r>
+      <w:r>
+        <w:rPr>
+          <w:lang w:val="en-US"/>
+        </w:rPr>
+        <w:t xml:space="preserve">S. </w:t>
+      </w:r>
+      <w:r>
+        <w:rPr>
+          <w:lang w:val="en-US"/>
+        </w:rPr>
+        <w:t xml:space="preserve">Coggeshall from the AMNH. </w:t>
+      </w:r>
+      <w:r>
+        <w:rPr>
+          <w:lang w:val="en-US"/>
+        </w:rPr>
+        <w:t xml:space="preserve">He </w:t>
+      </w:r>
+      <w:r>
+        <w:rPr>
+          <w:lang w:val="en-US"/>
+        </w:rPr>
+        <w:t xml:space="preserve">sent them out to collect </w:t>
+      </w:r>
+      <w:r>
+        <w:rPr>
+          <w:lang w:val="en-US"/>
+        </w:rPr>
+        <w:t xml:space="preserve">Reed’s </w:t>
+      </w:r>
+      <w:r>
+        <w:rPr>
+          <w:lang w:val="en-US"/>
+        </w:rPr>
+        <w:t xml:space="preserve">“Most Colossal Animal.” It </w:t>
+      </w:r>
+      <w:r>
+        <w:rPr>
+          <w:lang w:val="en-US"/>
+        </w:rPr>
+        <w:t xml:space="preserve">soon </w:t>
+      </w:r>
+      <w:r>
+        <w:rPr>
+          <w:lang w:val="en-US"/>
+        </w:rPr>
+        <w:t xml:space="preserve">became clear, </w:t>
+      </w:r>
+      <w:r>
+        <w:rPr>
+          <w:lang w:val="en-US"/>
+        </w:rPr>
+        <w:t xml:space="preserve">however, </w:t>
+      </w:r>
+      <w:r>
+        <w:rPr>
+          <w:lang w:val="en-US"/>
+        </w:rPr>
+        <w:t>that this discovery consisted of a single partial apatosaurine femur (</w:t>
+      </w:r>
+      <w:r>
+        <w:rPr>
+          <w:lang w:val="en-US"/>
+        </w:rPr>
+        <w:t xml:space="preserve">held in the Carnegie Museum </w:t>
+      </w:r>
+      <w:r>
+        <w:rPr>
+          <w:lang w:val="en-US"/>
+        </w:rPr>
+        <w:t xml:space="preserve">collection, specimen CM 83). </w:t>
+      </w:r>
+      <w:r>
+        <w:rPr>
+          <w:lang w:val="en-US"/>
+        </w:rPr>
+        <w:t>The team’s remit was broadened to a search for spectacular sauropod specimens that could be mounted in the museum.</w:t>
       </w:r>
     </w:p>
     <w:p>
@@ -1764,6 +1813,44 @@
         <w:rPr>
           <w:lang w:val="en-US"/>
         </w:rPr>
+        <w:t xml:space="preserve">On 2 </w:t>
+      </w:r>
+      <w:r>
+        <w:rPr>
+          <w:lang w:val="en-US"/>
+        </w:rPr>
+        <w:t>or 3</w:t>
+      </w:r>
+      <w:r>
+        <w:rPr>
+          <w:lang w:val="en-US"/>
+        </w:rPr>
+        <w:t xml:space="preserve"> July 1899, Wortman </w:t>
+      </w:r>
+      <w:r>
+        <w:rPr>
+          <w:lang w:val="en-US"/>
+        </w:rPr>
+        <w:t>or possibly Coggeshall (accounts differ)</w:t>
+      </w:r>
+      <w:r>
+        <w:rPr>
+          <w:lang w:val="en-US"/>
+        </w:rPr>
+        <w:t xml:space="preserve"> found the first bones of a largely complete sauropod specimen at Sheep Creek in Albany County, Wyoming (Figure 3). (This date is sometimes given as 4 July — Independence Day — perhaps because that was when Wortman wrote to Holland with information about the new finds.) Wortman and his team (Figure 4) collected the skeleton across a period of several months (Hatcher 1901:3–4, Nieuwland 2019:44). This specimen was designated CM 84. It consisted of 14 cervical vertebrae C2–15 (although see Taylor 2022:8–11 on uncertainties about the neck material), all 10 dorsal vertebrae D1–10, the complete sacrum S1–S5, caudal vertebrae Ca1–12, 18 dorsal ribs, both sternal plates, left scapulocoracoid (not right as stated by Hatcher), almost complete pelvis, right femur, and two thin bones of uncertain identity which Hatcher thought might be clavicles (McIntosh 1981:20).</w:t>
+      </w:r>
+    </w:p>
+    <w:p>
+      <w:pPr>
+        <w:pStyle w:val="BodyText"/>
+        <w:rPr>
+          <w:lang w:val="en-US"/>
+        </w:rPr>
+      </w:pPr>
+      <w:r>
+        <w:rPr>
+          <w:lang w:val="en-US"/>
+        </w:rPr>
         <w:t>In 1900, Olaf A. Peterson (Figure 2C) and Charles W. Gilmore collected another, slightly smaller, specimen of the same sauropod species from the same quarry (Hatcher 1901:3). This specimen was designated CM 94. It consisted of nine cervical vertebrae, nine dorsal vertebrae, the sacrum, some number of caudal vertebrae (39 as reported by McIntosh 1981, but see below), fragments of dorsal ribs, five chevrons, both sternal plates and scapulocoracoids, the complete pelvis, the left femur, and the right tibia, fibula, astragalus, and pes (McIntosh 1981:20).</w:t>
       </w:r>
     </w:p>
@@ -1918,29 +2005,19 @@
         <w:rPr>
           <w:lang w:val="en-US"/>
         </w:rPr>
-        <w:t xml:space="preserve">In early October 1902, King Edward VII of England paid a </w:t>
-      </w:r>
-      <w:commentRangeStart w:id="7"/>
-      <w:r>
-        <w:rPr>
-          <w:lang w:val="en-US"/>
-        </w:rPr>
-        <w:t>surprise</w:t>
-      </w:r>
-      <w:r>
-        <w:rPr>
-          <w:lang w:val="en-US"/>
-        </w:rPr>
-      </w:r>
-      <w:commentRangeEnd w:id="7"/>
-      <w:r>
-        <w:commentReference w:id="7"/>
-      </w:r>
-      <w:r>
-        <w:rPr>
-          <w:lang w:val="en-US"/>
-        </w:rPr>
-        <w:t xml:space="preserve"> visit to Carnegie at Skibo Castle in Scotland. There, according to most sources, he saw a framed copy of the skeletal reconstruction of </w:t>
+        <w:t xml:space="preserve">In early October 1902, King Edward VII of England paid a surprise visit to Carnegie at Skibo Castle in Scotland </w:t>
+      </w:r>
+      <w:r>
+        <w:rPr>
+          <w:lang w:val="en-US"/>
+        </w:rPr>
+        <w:t>(Nieuwland 2019:50)</w:t>
+      </w:r>
+      <w:r>
+        <w:rPr>
+          <w:lang w:val="en-US"/>
+        </w:rPr>
+        <w:t xml:space="preserve">. There, according to most sources, he saw a framed copy of the skeletal reconstruction of </w:t>
       </w:r>
       <w:r>
         <w:rPr>
@@ -1970,21 +2047,11 @@
         </w:rPr>
         <w:t xml:space="preserve"> that had been executed by Holland even before Hatcher’s description was published. Either way, the King was impressed, and requested a specimen for the British Museum (Natural History) in London, of which he was a trustee (Nieuwland 2019:50). Carnegie, keen to gain favor with men of influence, happily </w:t>
       </w:r>
-      <w:commentRangeStart w:id="8"/>
-      <w:r>
-        <w:rPr>
-          <w:lang w:val="en-US"/>
-        </w:rPr>
-        <w:t>promised</w:t>
-      </w:r>
-      <w:r>
-        <w:rPr>
-          <w:lang w:val="en-US"/>
-        </w:rPr>
-      </w:r>
-      <w:commentRangeEnd w:id="8"/>
-      <w:r>
-        <w:commentReference w:id="8"/>
+      <w:r>
+        <w:rPr>
+          <w:lang w:val="en-US"/>
+        </w:rPr>
+        <w:t>undertook</w:t>
       </w:r>
       <w:r>
         <w:rPr>
@@ -2420,29 +2487,19 @@
         <w:rPr>
           <w:lang w:val="en-US"/>
         </w:rPr>
-        <w:t xml:space="preserve">By February 1905, not only were the molds and the BMNH cast complete, but four additional sets of cast elements had been made, all at a total cost of </w:t>
-      </w:r>
-      <w:commentRangeStart w:id="9"/>
-      <w:r>
-        <w:rPr>
-          <w:lang w:val="en-US"/>
-        </w:rPr>
-        <w:t>$8,558</w:t>
-      </w:r>
-      <w:r>
-        <w:rPr>
-          <w:lang w:val="en-US"/>
-        </w:rPr>
-      </w:r>
-      <w:commentRangeEnd w:id="9"/>
-      <w:r>
-        <w:commentReference w:id="9"/>
-      </w:r>
-      <w:r>
-        <w:rPr>
-          <w:lang w:val="en-US"/>
-        </w:rPr>
-        <w:t xml:space="preserve"> (Nieuwland 2019:75). This cost did not include that of shipping and mounting the casts, which was typically rather more expensive than their production had been. Each cast skeleton weighed 6,000 lb (2.7 tonnes), or 10,900 lb (4.95 tonnes) when packed for shipment.</w:t>
+        <w:t xml:space="preserve">By February 1905, not only were the molds and the BMNH cast complete, but four additional sets of cast elements had been made, all at a total cost of $8,558 (Nieuwland 2019:75) — </w:t>
+      </w:r>
+      <w:r>
+        <w:rPr>
+          <w:lang w:val="en-US"/>
+        </w:rPr>
+        <w:t>about  $300,000 in 2023 money</w:t>
+      </w:r>
+      <w:r>
+        <w:rPr>
+          <w:lang w:val="en-US"/>
+        </w:rPr>
+        <w:t>. This cost did not include that of shipping and mounting the casts, which was typically rather more expensive than their production had been. Each cast skeleton weighed 6,000 lb (2.7 tonnes), or 10,900 lb (4.95 tonnes) when packed for shipment.</w:t>
       </w:r>
     </w:p>
     <w:p>
@@ -2959,51 +3016,31 @@
         <w:rPr>
           <w:lang w:val="en-US"/>
         </w:rPr>
-        <w:t xml:space="preserve">By the time of his death, Carnegie had mostly succeeded in giving away his fortune, and it soon became clear that he had allocated </w:t>
-      </w:r>
-      <w:commentRangeStart w:id="10"/>
-      <w:r>
-        <w:rPr>
-          <w:lang w:val="en-US"/>
-        </w:rPr>
-        <w:t>no permanent endowment to the various institutions he had created, including the natural history museum in Pittsburgh</w:t>
-      </w:r>
-      <w:r>
-        <w:rPr>
-          <w:lang w:val="en-US"/>
-        </w:rPr>
-      </w:r>
-      <w:commentRangeEnd w:id="10"/>
-      <w:r>
-        <w:commentReference w:id="10"/>
-      </w:r>
-      <w:r>
-        <w:rPr>
-          <w:lang w:val="en-US"/>
-        </w:rPr>
-        <w:t xml:space="preserve"> (Brinkman 2010:109). This meant that its previously luxurious financial circumstances were suddenly exchanged for relatively spartan ones, and </w:t>
-      </w:r>
-      <w:commentRangeStart w:id="11"/>
-      <w:r>
-        <w:rPr>
-          <w:lang w:val="en-US"/>
-        </w:rPr>
-        <w:t>the museum had to halt its ambitions to compete with better-funded institutions in New York and Chicago</w:t>
-      </w:r>
-      <w:r>
-        <w:rPr>
-          <w:lang w:val="en-US"/>
-        </w:rPr>
-      </w:r>
-      <w:commentRangeEnd w:id="11"/>
-      <w:r>
-        <w:commentReference w:id="11"/>
-      </w:r>
-      <w:r>
-        <w:rPr>
-          <w:lang w:val="en-US"/>
-        </w:rPr>
-        <w:t>. Work at the Carnegie Quarry at Dinosaur National Monument in Utah, which was far from exhausted, also had to be abandoned.</w:t>
+        <w:t xml:space="preserve">By the time of his death, Carnegie had mostly succeeded in giving away his fortune, and it soon became clear that he had allocated no permanent endowment to the various institutions he had created, including the natural history museum in Pittsburgh (Brinkman 2010:109). This meant that its previously luxurious financial circumstances were suddenly exchanged for relatively spartan ones, and the museum had to </w:t>
+      </w:r>
+      <w:r>
+        <w:rPr>
+          <w:lang w:val="en-US"/>
+        </w:rPr>
+        <w:t>reduce</w:t>
+      </w:r>
+      <w:r>
+        <w:rPr>
+          <w:lang w:val="en-US"/>
+        </w:rPr>
+        <w:t xml:space="preserve"> its ambitions to compete with </w:t>
+      </w:r>
+      <w:r>
+        <w:rPr>
+          <w:lang w:val="en-US"/>
+        </w:rPr>
+        <w:t xml:space="preserve">then </w:t>
+      </w:r>
+      <w:r>
+        <w:rPr>
+          <w:lang w:val="en-US"/>
+        </w:rPr>
+        <w:t>better-funded institutions in New York and Chicago. Work at the Carnegie Quarry at Dinosaur National Monument in Utah, which was far from exhausted, also had to be abandoned.</w:t>
       </w:r>
     </w:p>
     <w:p>
@@ -3399,25 +3436,13 @@
         </w:rPr>
         <w:t xml:space="preserve">Holland’s (1906) follow-up on the osteology of </w:t>
       </w:r>
-      <w:commentRangeStart w:id="12"/>
-      <w:r>
-        <w:rPr>
-          <w:i/>
-          <w:iCs/>
-          <w:lang w:val="en-US"/>
-        </w:rPr>
-        <w:t>Diplodocus carnegii</w:t>
-      </w:r>
-      <w:r>
-        <w:rPr>
-          <w:i/>
-          <w:iCs/>
-          <w:lang w:val="en-US"/>
-        </w:rPr>
-      </w:r>
-      <w:commentRangeEnd w:id="12"/>
-      <w:r>
-        <w:commentReference w:id="12"/>
+      <w:r>
+        <w:rPr>
+          <w:i/>
+          <w:iCs/>
+          <w:lang w:val="en-US"/>
+        </w:rPr>
+        <w:t>Diplodocus</w:t>
       </w:r>
       <w:r>
         <w:rPr>
@@ -3628,51 +3653,19 @@
         <w:rPr>
           <w:lang w:val="en-US"/>
         </w:rPr>
-        <w:t xml:space="preserve">Holland (1906:257–264) also discussed the bone that Hatcher (1901:41) had tentatively described as a clavicle, but was unable to reach a conclusion as to its true identity, dismissing the suggestion of Nopcsa (1905) that it was a baculum and suggesting that it could instead be a sternal rib. A pair of sculpted clavicles based on a similar element from CM 662 were tentatively included in the BMNH cast during its mounting, and photographed (Holland 1906:figures 25–26), but were removed after a few days due to the uncertainty about their true identity (Holland 1906:263–264; see photograph in Holland 1905:plate XVIII). </w:t>
-      </w:r>
-      <w:commentRangeStart w:id="13"/>
-      <w:r>
-        <w:rPr>
-          <w:lang w:val="en-US"/>
-        </w:rPr>
-        <w:t>They do not seem ever to have been incorporated in the Carnegie mount, and are not present in the current mount (Figure 8).</w:t>
-      </w:r>
-      <w:r>
-        <w:rPr>
-          <w:lang w:val="en-US"/>
-        </w:rPr>
-      </w:r>
-      <w:commentRangeEnd w:id="13"/>
-      <w:r>
-        <w:commentReference w:id="13"/>
-      </w:r>
-      <w:r>
-        <w:rPr>
-          <w:lang w:val="en-US"/>
-        </w:rPr>
-        <w:t xml:space="preserve"> More recently, </w:t>
-      </w:r>
-      <w:commentRangeStart w:id="14"/>
-      <w:r>
-        <w:rPr>
-          <w:lang w:val="en-US"/>
-        </w:rPr>
-        <w:t>it has been suggested that this bone in CM 84 is an interclavicle (Tschopp and Mateus, 2012)</w:t>
-      </w:r>
-      <w:r>
-        <w:rPr>
-          <w:lang w:val="en-US"/>
-        </w:rPr>
-      </w:r>
-      <w:commentRangeEnd w:id="14"/>
-      <w:r>
-        <w:commentReference w:id="14"/>
-      </w:r>
-      <w:r>
-        <w:rPr>
-          <w:lang w:val="en-US"/>
-        </w:rPr>
-        <w:t>.</w:t>
+        <w:t xml:space="preserve">Holland (1906:257–264) also discussed the bone that Hatcher (1901:41) had tentatively described as a clavicle, but was unable to reach a conclusion as to its true identity, dismissing the suggestion of Nopcsa (1905) that it was a baculum and suggesting that it could instead be a sternal rib. A pair of sculpted clavicles based on a similar element from CM 662 were tentatively included in the BMNH cast during its mounting, and photographed (Holland 1906:figures 25–26), but were removed after a few days due to the uncertainty about their true identity (Holland 1906:263–264; see photograph in Holland 1905:plate XVIII). They do not seem ever to have been incorporated in the Carnegie mount, and are not present in the current mount (Figure 8). A single putative clavicle labelled CM 84, presumably the same bone, remains in the collection area, parts of it exhibiting theropod tooth marks. </w:t>
+      </w:r>
+      <w:r>
+        <w:rPr>
+          <w:lang w:val="en-US"/>
+        </w:rPr>
+        <w:t xml:space="preserve">It is the only original fossil bone of CM 84 not incorporated into the mount. </w:t>
+      </w:r>
+      <w:r>
+        <w:rPr>
+          <w:lang w:val="en-US"/>
+        </w:rPr>
+        <w:t>More recently, it has been suggested that this bone, and the similar bone in CM 662, are interclavicles (Tschopp and Mateus, 2012:6–9).</w:t>
       </w:r>
     </w:p>
     <w:p>
@@ -3969,34 +3962,11 @@
         <w:rPr>
           <w:lang w:val="en-US"/>
         </w:rPr>
-        <w:t xml:space="preserve"> preserved in the American Museum of Natural History” and may therefore be sculptures based on this element. However, the second bone that Holland (1906:figure 21) illustrated as the putative rib of the axis is not included in the Paris mount. The Vienna cast has </w:t>
-      </w:r>
-      <w:r>
-        <w:rPr>
-          <w:lang w:val="en-US"/>
-        </w:rPr>
-        <w:t xml:space="preserve">long </w:t>
-      </w:r>
-      <w:r>
-        <w:rPr>
-          <w:lang w:val="en-US"/>
-        </w:rPr>
-        <w:t xml:space="preserve">atlas ribs similar to those of the Paris mount, </w:t>
-      </w:r>
-      <w:r>
-        <w:rPr>
-          <w:lang w:val="en-US"/>
-        </w:rPr>
-        <w:t xml:space="preserve">but they are not identical, having a wavy ventral rather than dorsal margin, and possessing a dorsal expansion of their proximal end </w:t>
-      </w:r>
-      <w:r>
-        <w:rPr>
-          <w:lang w:val="en-US"/>
-        </w:rPr>
-        <w:t>(</w:t>
-      </w:r>
-      <w:r>
-        <w:rPr>
+        <w:t xml:space="preserve"> preserved in the American Museum of Natural History” and may therefore be sculptures based on this element. However, the second bone that Holland (1906:figure 21) illustrated as the putative rib of the axis is not included in the Paris mount. The Vienna cast has long atlas ribs similar to those of the Paris mount, but they are not identical, having a wavy ventral rather than dorsal margin, and possessing a dorsal expansion of their proximal end (Taylor 2024). Atlantal ribs are currently absent from the London mount (Taylor, pers. obs., 2022) and also from the Berlin mount (Daniela Schwarz, pers. comm., 2022), and they were absent the latter cast even before its remount in the 2000s (Taylor, pers. obs.). Bizarrely, the Russian cast has different and simpler, rod-like, atlantal ribs (</w:t>
+      </w:r>
+      <w:r>
+        <w:rPr>
+          <w:shd w:fill="auto" w:val="clear"/>
           <w:lang w:val="en-US"/>
         </w:rPr>
         <w:t>Taylor 2024</w:t>
@@ -4005,44 +3975,7 @@
         <w:rPr>
           <w:lang w:val="en-US"/>
         </w:rPr>
-        <w:t xml:space="preserve">). Atlantal ribs are currently absent from the London mount (Taylor, pers. obs., 2022) and also from the Berlin mount (Daniela Schwarz, pers. comm., 2022), and they were absent the latter cast even before its remount in the 2000s (Taylor, pers. obs.). Bizarrely, the Russian cast has different and simpler, </w:t>
-      </w:r>
-      <w:r>
-        <w:rPr>
-          <w:lang w:val="en-US"/>
-        </w:rPr>
-        <w:t>rod-like,</w:t>
-      </w:r>
-      <w:r>
-        <w:rPr>
-          <w:lang w:val="en-US"/>
-        </w:rPr>
-        <w:t xml:space="preserve"> atlantal ribs (</w:t>
-      </w:r>
-      <w:r>
-        <w:rPr>
-          <w:shd w:fill="auto" w:val="clear"/>
-          <w:lang w:val="en-US"/>
-        </w:rPr>
-        <w:t>Taylor 2024</w:t>
-      </w:r>
-      <w:r>
-        <w:rPr>
-          <w:lang w:val="en-US"/>
-        </w:rPr>
-        <w:t xml:space="preserve">). Why </w:t>
-      </w:r>
-      <w:r>
-        <w:rPr>
-          <w:lang w:val="en-US"/>
-        </w:rPr>
-        <w:t xml:space="preserve">differing </w:t>
-      </w:r>
-      <w:r>
-        <w:rPr>
-          <w:lang w:val="en-US"/>
-        </w:rPr>
-        <w:t>large atlantal ribs were included in the Paris and Vienna casts, and small ones in the Russian cast, but these elements were omitted from the Carnegie mount and the London and Berlin casts, is unknown.</w:t>
+        <w:t>). Why differing large atlantal ribs were included in the Paris and Vienna casts, and small ones in the Russian cast, but these elements were omitted from the Carnegie mount and the London and Berlin casts, is unknown.</w:t>
       </w:r>
     </w:p>
     <w:p>
@@ -4872,21 +4805,23 @@
         </w:rPr>
         <w:t xml:space="preserve"> did not have any!” </w:t>
       </w:r>
-      <w:commentRangeStart w:id="15"/>
-      <w:r>
-        <w:rPr>
-          <w:lang w:val="en-US"/>
-        </w:rPr>
-        <w:t>Sauropod forelimbs are typically lost early in taphonomy</w:t>
-      </w:r>
-      <w:r>
-        <w:rPr>
-          <w:lang w:val="en-US"/>
-        </w:rPr>
-      </w:r>
-      <w:commentRangeEnd w:id="15"/>
-      <w:r>
-        <w:commentReference w:id="15"/>
+      <w:r>
+        <w:rPr>
+          <w:lang w:val="en-US"/>
+        </w:rPr>
+        <w:t>Tetrapod</w:t>
+      </w:r>
+      <w:r>
+        <w:rPr>
+          <w:lang w:val="en-US"/>
+        </w:rPr>
+        <w:t xml:space="preserve"> forelimbs are typically lost early in taphonomy </w:t>
+      </w:r>
+      <w:r>
+        <w:rPr>
+          <w:lang w:val="en-US"/>
+        </w:rPr>
+        <w:t>(Hill 1980:133, Walker 1980:196)</w:t>
       </w:r>
       <w:r>
         <w:rPr>
@@ -5999,27 +5934,11 @@
           <w:lang w:val="en-US"/>
         </w:rPr>
       </w:pPr>
-      <w:commentRangeStart w:id="16"/>
-      <w:r>
-        <w:rPr>
-          <w:lang w:val="en-US"/>
-        </w:rPr>
-        <w:t>The Mexico mount</w:t>
-      </w:r>
-      <w:r>
-        <w:rPr>
-          <w:lang w:val="en-US"/>
-        </w:rPr>
-      </w:r>
-      <w:commentRangeEnd w:id="16"/>
-      <w:r>
-        <w:commentReference w:id="16"/>
-      </w:r>
-      <w:r>
-        <w:rPr>
-          <w:lang w:val="en-US"/>
-        </w:rPr>
-        <w:t xml:space="preserve"> was moved within its museum in 1964, and now resides in the Evolution of Life Gallery. It has recently been remounted, most likely in 2018, though definitive information is difficult to come by. </w:t>
+      <w:r>
+        <w:rPr>
+          <w:lang w:val="en-US"/>
+        </w:rPr>
+        <w:t xml:space="preserve">The Mexico mount was moved within its museum in 1964, and now resides in the Evolution of Life Gallery. It has recently been remounted, most likely in 2018, though definitive information is difficult to come by. </w:t>
       </w:r>
       <w:r>
         <w:rPr>
@@ -6717,10 +6636,10 @@
       </w:r>
       <w:r>
         <w:rPr>
-          <w:shd w:fill="FFFF00" w:val="clear"/>
-          <w:lang w:val="en-US"/>
-        </w:rPr>
-        <w:t>XXX affiliation</w:t>
+          <w:shd w:fill="auto" w:val="clear"/>
+          <w:lang w:val="en-US"/>
+        </w:rPr>
+        <w:t>Deutsche Forschungsgemeinschaft, Bonn</w:t>
       </w:r>
       <w:r>
         <w:rPr>
@@ -6836,15 +6755,62 @@
     <w:p>
       <w:pPr>
         <w:pStyle w:val="Reference"/>
-        <w:rPr>
-          <w:lang w:val="en-US"/>
-        </w:rPr>
-      </w:pPr>
-      <w:r>
-        <w:rPr>
-          <w:lang w:val="en-US"/>
-        </w:rPr>
-        <w:t xml:space="preserve">Anonymous. 1898. Most colossal animal ever on Earth just found out west. </w:t>
+        <w:rPr/>
+      </w:pPr>
+      <w:r>
+        <w:rPr>
+          <w:lang w:val="en-US"/>
+        </w:rPr>
+        <w:t xml:space="preserve">Anonymous. 1898a. The Dinosaur of Wyoming. </w:t>
+      </w:r>
+      <w:r>
+        <w:rPr>
+          <w:i/>
+          <w:iCs/>
+          <w:lang w:val="en-US"/>
+        </w:rPr>
+        <w:t>New York Post</w:t>
+      </w:r>
+      <w:r>
+        <w:rPr>
+          <w:lang w:val="en-US"/>
+        </w:rPr>
+        <w:t xml:space="preserve">, 1 December 1898. </w:t>
+      </w:r>
+      <w:hyperlink r:id="rId3">
+        <w:r>
+          <w:rPr>
+            <w:rStyle w:val="Hyperlink"/>
+            <w:lang w:val="en-US"/>
+          </w:rPr>
+          <w:t>https://www.newspapers.com/image/571391078/</w:t>
+        </w:r>
+      </w:hyperlink>
+    </w:p>
+    <w:p>
+      <w:pPr>
+        <w:pStyle w:val="Reference"/>
+        <w:rPr>
+          <w:lang w:val="en-US"/>
+        </w:rPr>
+      </w:pPr>
+      <w:r>
+        <w:rPr>
+          <w:lang w:val="en-US"/>
+        </w:rPr>
+        <w:t>Anonymous. 1898</w:t>
+      </w:r>
+      <w:r>
+        <w:rPr>
+          <w:lang w:val="en-US"/>
+        </w:rPr>
+        <w:t>b</w:t>
+      </w:r>
+      <w:r>
+        <w:rPr>
+          <w:lang w:val="en-US"/>
+        </w:rPr>
+        <w:t xml:space="preserve">. Most colossal animal ever on Earth just found out west. </w:t>
       </w:r>
       <w:r>
         <w:rPr>
@@ -6860,7 +6826,7 @@
         </w:rPr>
         <w:t xml:space="preserve">, 11 December 1898, p. 29. </w:t>
       </w:r>
-      <w:hyperlink r:id="rId3">
+      <w:hyperlink r:id="rId4">
         <w:r>
           <w:rPr>
             <w:rStyle w:val="Hyperlink"/>
@@ -6933,7 +6899,7 @@
         </w:rPr>
         <w:t xml:space="preserve">:98–100. </w:t>
       </w:r>
-      <w:hyperlink r:id="rId4">
+      <w:hyperlink r:id="rId5">
         <w:r>
           <w:rPr>
             <w:rStyle w:val="Hyperlink"/>
@@ -7266,7 +7232,7 @@
         </w:rPr>
         <w:t xml:space="preserve">:276–278. </w:t>
       </w:r>
-      <w:hyperlink r:id="rId5">
+      <w:hyperlink r:id="rId6">
         <w:r>
           <w:rPr>
             <w:rStyle w:val="FollowedHyperlink"/>
@@ -7317,7 +7283,7 @@
         </w:rPr>
         <w:t xml:space="preserve">:312–315. </w:t>
       </w:r>
-      <w:hyperlink r:id="rId6">
+      <w:hyperlink r:id="rId7">
         <w:r>
           <w:rPr>
             <w:rStyle w:val="Hyperlink"/>
@@ -7830,7 +7796,7 @@
         </w:rPr>
         <w:t xml:space="preserve">Hendry, Lisa. 2018. Dippy the dino-star. </w:t>
       </w:r>
-      <w:hyperlink r:id="rId7">
+      <w:hyperlink r:id="rId8">
         <w:r>
           <w:rPr>
             <w:rStyle w:val="Hyperlink"/>
@@ -7845,7 +7811,7 @@
         </w:rPr>
         <w:t xml:space="preserve">, archived at </w:t>
       </w:r>
-      <w:hyperlink r:id="rId8">
+      <w:hyperlink r:id="rId9">
         <w:r>
           <w:rPr>
             <w:rStyle w:val="Hyperlink"/>
@@ -7858,9 +7824,41 @@
     <w:p>
       <w:pPr>
         <w:pStyle w:val="Reference"/>
-        <w:rPr>
-          <w:lang w:val="en-US"/>
-        </w:rPr>
+        <w:rPr/>
+      </w:pPr>
+      <w:r>
+        <w:rPr/>
+        <w:t xml:space="preserve">Hill, </w:t>
+      </w:r>
+      <w:r>
+        <w:rPr/>
+        <w:t xml:space="preserve">Andrew P. 1980. Early postmortem damage to the remains of some contemporary east African mammals. pp. 131–152 </w:t>
+      </w:r>
+      <w:r>
+        <w:rPr>
+          <w:lang w:val="en-US"/>
+        </w:rPr>
+        <w:t xml:space="preserve">in: A. K. Behrensmeyer and A. P. Hill (eds.), </w:t>
+      </w:r>
+      <w:r>
+        <w:rPr>
+          <w:i/>
+          <w:iCs/>
+          <w:lang w:val="en-US"/>
+        </w:rPr>
+        <w:t>Fossils in the Making: Vertebrate Taphonomy and Paleoecology</w:t>
+      </w:r>
+      <w:r>
+        <w:rPr>
+          <w:lang w:val="en-US"/>
+        </w:rPr>
+        <w:t>. Chicago: University of Chicago Press.</w:t>
+      </w:r>
+    </w:p>
+    <w:p>
+      <w:pPr>
+        <w:pStyle w:val="Reference"/>
+        <w:rPr/>
       </w:pPr>
       <w:r>
         <w:rPr>
@@ -7868,7 +7866,7 @@
         </w:rPr>
         <w:t xml:space="preserve">Holland, William J. 1903. Letter to Andrew Carnegie, 31 January 1903. </w:t>
       </w:r>
-      <w:hyperlink r:id="rId9">
+      <w:hyperlink r:id="rId10">
         <w:r>
           <w:rPr>
             <w:rStyle w:val="Hyperlink"/>
@@ -8129,7 +8127,7 @@
         </w:rPr>
         <w:t xml:space="preserve">Holland, William J. 1910c. Letter to Theodosius Tschernyschew, 3 January 1910. </w:t>
       </w:r>
-      <w:hyperlink r:id="rId10">
+      <w:hyperlink r:id="rId11">
         <w:r>
           <w:rPr>
             <w:rStyle w:val="FollowedHyperlink"/>
@@ -8152,7 +8150,7 @@
         </w:rPr>
         <w:t xml:space="preserve">Holland, William. 1910d. Letter to Andrew Carnegie, 5 July 1910. </w:t>
       </w:r>
-      <w:hyperlink r:id="rId11">
+      <w:hyperlink r:id="rId12">
         <w:r>
           <w:rPr>
             <w:rStyle w:val="Hyperlink"/>
@@ -8175,7 +8173,7 @@
         </w:rPr>
         <w:t xml:space="preserve">Holland, William J. 1911. Letter to Andrew Carnegie, 22 November 2011. </w:t>
       </w:r>
-      <w:hyperlink r:id="rId12">
+      <w:hyperlink r:id="rId13">
         <w:r>
           <w:rPr>
             <w:rStyle w:val="Hyperlink"/>
@@ -9020,7 +9018,7 @@
         </w:rPr>
         <w:t xml:space="preserve">. Exhibition text in large print. </w:t>
       </w:r>
-      <w:hyperlink r:id="rId13">
+      <w:hyperlink r:id="rId14">
         <w:r>
           <w:rPr>
             <w:rStyle w:val="Hyperlink"/>
@@ -9035,7 +9033,7 @@
         </w:rPr>
         <w:t xml:space="preserve">, archived at </w:t>
       </w:r>
-      <w:hyperlink r:id="rId14">
+      <w:hyperlink r:id="rId15">
         <w:r>
           <w:rPr>
             <w:rStyle w:val="Hyperlink"/>
@@ -9824,7 +9822,7 @@
         </w:rPr>
         <w:t xml:space="preserve">, 18 February 2015. </w:t>
       </w:r>
-      <w:hyperlink r:id="rId15">
+      <w:hyperlink r:id="rId16">
         <w:r>
           <w:rPr>
             <w:rStyle w:val="Hyperlink"/>
@@ -9875,7 +9873,7 @@
         </w:rPr>
         <w:t xml:space="preserve">, 1 March 2014. </w:t>
       </w:r>
-      <w:hyperlink r:id="rId16">
+      <w:hyperlink r:id="rId17">
         <w:r>
           <w:rPr>
             <w:rStyle w:val="Hyperlink"/>
@@ -9890,7 +9888,7 @@
         </w:rPr>
         <w:t xml:space="preserve">, archived at </w:t>
       </w:r>
-      <w:hyperlink r:id="rId17">
+      <w:hyperlink r:id="rId18">
         <w:r>
           <w:rPr>
             <w:rStyle w:val="Hyperlink"/>
@@ -9955,7 +9953,7 @@
         </w:rPr>
         <w:t xml:space="preserve">:e12810. </w:t>
       </w:r>
-      <w:hyperlink r:id="rId18">
+      <w:hyperlink r:id="rId19">
         <w:r>
           <w:rPr>
             <w:rStyle w:val="Hyperlink"/>
@@ -9990,13 +9988,7 @@
         <w:rPr>
           <w:lang w:val="en-US"/>
         </w:rPr>
-        <w:t>, Moscow and Vienna casts</w:t>
-      </w:r>
-      <w:r>
-        <w:rPr>
-          <w:lang w:val="en-US"/>
-        </w:rPr>
-        <w:t xml:space="preserve">. </w:t>
+        <w:t xml:space="preserve">, Moscow and Vienna casts. </w:t>
       </w:r>
       <w:r>
         <w:rPr>
@@ -10010,33 +10002,9 @@
         <w:rPr>
           <w:lang w:val="en-US"/>
         </w:rPr>
-        <w:t>, 2</w:t>
-      </w:r>
-      <w:r>
-        <w:rPr>
-          <w:lang w:val="en-US"/>
-        </w:rPr>
-        <w:t>7</w:t>
-      </w:r>
-      <w:r>
-        <w:rPr>
-          <w:lang w:val="en-US"/>
-        </w:rPr>
-        <w:t xml:space="preserve"> April 2</w:t>
-      </w:r>
-      <w:r>
-        <w:rPr>
-          <w:lang w:val="en-US"/>
-        </w:rPr>
-        <w:t>024</w:t>
-      </w:r>
-      <w:r>
-        <w:rPr>
-          <w:lang w:val="en-US"/>
-        </w:rPr>
-        <w:t xml:space="preserve">. </w:t>
-      </w:r>
-      <w:hyperlink r:id="rId19">
+        <w:t xml:space="preserve">, 27 April 2024. </w:t>
+      </w:r>
+      <w:hyperlink r:id="rId20">
         <w:r>
           <w:rPr>
             <w:rStyle w:val="Hyperlink"/>
@@ -10049,15 +10017,9 @@
         <w:rPr>
           <w:lang w:val="en-US"/>
         </w:rPr>
-        <w:t xml:space="preserve">, </w:t>
-      </w:r>
-      <w:r>
-        <w:rPr>
-          <w:lang w:val="en-US"/>
-        </w:rPr>
-        <w:t xml:space="preserve">archived at </w:t>
-      </w:r>
-      <w:hyperlink r:id="rId20">
+        <w:t xml:space="preserve">, archived at </w:t>
+      </w:r>
+      <w:hyperlink r:id="rId21">
         <w:r>
           <w:rPr>
             <w:rStyle w:val="Hyperlink"/>
@@ -10514,6 +10476,32 @@
     <w:p>
       <w:pPr>
         <w:pStyle w:val="Reference"/>
+        <w:rPr/>
+      </w:pPr>
+      <w:r>
+        <w:rPr>
+          <w:lang w:val="en-US"/>
+        </w:rPr>
+        <w:t xml:space="preserve">Walker, Alan C. 1980. Functional anatomy and taphonomy. pp. 182–196 in: A. K. Behrensmeyer and A. P. Hill (eds.), </w:t>
+      </w:r>
+      <w:r>
+        <w:rPr>
+          <w:i/>
+          <w:iCs/>
+          <w:lang w:val="en-US"/>
+        </w:rPr>
+        <w:t>Fossils in the Making: Vertebrate Taphonomy and Paleoecology</w:t>
+      </w:r>
+      <w:r>
+        <w:rPr>
+          <w:lang w:val="en-US"/>
+        </w:rPr>
+        <w:t>. Chicago: University of Chicago Press.</w:t>
+      </w:r>
+    </w:p>
+    <w:p>
+      <w:pPr>
+        <w:pStyle w:val="Reference"/>
         <w:rPr>
           <w:lang w:val="en-US"/>
         </w:rPr>
@@ -10552,7 +10540,7 @@
         </w:rPr>
         <w:t xml:space="preserve">Wedel, Mathew J. 2009. MYDD! [Measure Your Damned Dinosaur!]. Sauropod Vertebra Picture of the Week, 23 April 2009. </w:t>
       </w:r>
-      <w:hyperlink r:id="rId21">
+      <w:hyperlink r:id="rId22">
         <w:r>
           <w:rPr>
             <w:rStyle w:val="Hyperlink"/>
@@ -10567,7 +10555,7 @@
         </w:rPr>
         <w:t xml:space="preserve">, archived at </w:t>
       </w:r>
-      <w:hyperlink r:id="rId22">
+      <w:hyperlink r:id="rId23">
         <w:r>
           <w:rPr>
             <w:rStyle w:val="Hyperlink"/>
@@ -10618,7 +10606,7 @@
         </w:rPr>
         <w:t xml:space="preserve">, 4 November 2019. </w:t>
       </w:r>
-      <w:hyperlink r:id="rId23">
+      <w:hyperlink r:id="rId24">
         <w:r>
           <w:rPr>
             <w:rStyle w:val="Hyperlink"/>
@@ -10633,7 +10621,7 @@
         </w:rPr>
         <w:t xml:space="preserve">, archived at </w:t>
       </w:r>
-      <w:hyperlink r:id="rId24">
+      <w:hyperlink r:id="rId25">
         <w:r>
           <w:rPr>
             <w:rStyle w:val="Hyperlink"/>
@@ -20002,21 +19990,7 @@
           <w:shd w:fill="FFFF00" w:val="clear"/>
           <w:lang w:val="en-US"/>
         </w:rPr>
-        <w:t xml:space="preserve">XXX check that this image matches the </w:t>
-      </w:r>
-      <w:r>
-        <w:rPr>
-          <w:shd w:fill="FFFF00" w:val="clear"/>
-          <w:lang w:val="en-US"/>
-        </w:rPr>
-        <w:t xml:space="preserve">current version of the </w:t>
-      </w:r>
-      <w:r>
-        <w:rPr>
-          <w:shd w:fill="FFFF00" w:val="clear"/>
-          <w:lang w:val="en-US"/>
-        </w:rPr>
-        <w:t>text.</w:t>
+        <w:t>XXX check that this image matches the current version of the text.</w:t>
       </w:r>
     </w:p>
     <w:p>
@@ -20043,15 +20017,7 @@
           <w:bCs w:val="false"/>
           <w:lang w:val="en-US"/>
         </w:rPr>
-        <w:t xml:space="preserve">Caudal vertebrae 37–48 of Diplodocidae indet. CM 307 in left lateral view. Top rows: Ca37–43 (labelled as 37, 38a, 38b and 39–42). Bottom rows: Ca44–51 (labelled as Ca43–50). Photographs provided by Phil Fraley, </w:t>
-      </w:r>
-      <w:r>
-        <w:rPr>
-          <w:b w:val="false"/>
-          <w:bCs w:val="false"/>
-          <w:lang w:val="en-US"/>
-        </w:rPr>
-        <w:t>drawings reproduced from Holland (1906:plate XXIX). Note that Holland’s illustrations are rather optimistic, and that the real fossils preserve less of the neural spines and zygapophyses than suggested.</w:t>
+        <w:t>Caudal vertebrae 37–48 of Diplodocidae indet. CM 307 in left lateral view. Top rows: Ca37–43 (labelled as 37, 38a, 38b and 39–42). Bottom rows: Ca44–51 (labelled as Ca43–50). Photographs provided by Phil Fraley, drawings reproduced from Holland (1906:plate XXIX). Note that Holland’s illustrations are rather optimistic, and that the real fossils preserve less of the neural spines and zygapophyses than suggested.</w:t>
       </w:r>
     </w:p>
     <w:p>
@@ -20065,12 +20031,16 @@
         </w:rPr>
       </w:pPr>
       <w:r>
-        <w:rPr/>
+        <w:rPr>
+          <w:b/>
+          <w:bCs/>
+          <w:lang w:val="en-US"/>
+        </w:rPr>
       </w:r>
     </w:p>
     <w:sectPr>
-      <w:headerReference w:type="even" r:id="rId25"/>
-      <w:headerReference w:type="default" r:id="rId26"/>
+      <w:headerReference w:type="even" r:id="rId26"/>
+      <w:headerReference w:type="default" r:id="rId27"/>
       <w:type w:val="nextPage"/>
       <w:pgSz w:w="11906" w:h="16838"/>
       <w:pgMar w:left="1134" w:right="1134" w:gutter="0" w:header="0" w:top="57" w:footer="0" w:bottom="1134"/>
@@ -20081,808 +20051,6 @@
     </w:sectPr>
   </w:body>
 </w:document>
-</file>
-
-<file path=word/comments.xml><?xml version="1.0" encoding="utf-8"?>
-<w:comments xmlns:o="urn:schemas-microsoft-com:office:office" xmlns:r="http://schemas.openxmlformats.org/officeDocument/2006/relationships" xmlns:v="urn:schemas-microsoft-com:vml" xmlns:w="http://schemas.openxmlformats.org/wordprocessingml/2006/main" xmlns:w10="urn:schemas-microsoft-com:office:word" xmlns:wp="http://schemas.openxmlformats.org/drawingml/2006/wordprocessingDrawing" xmlns:wps="http://schemas.microsoft.com/office/word/2010/wordprocessingShape" xmlns:wpg="http://schemas.microsoft.com/office/word/2010/wordprocessingGroup" xmlns:mc="http://schemas.openxmlformats.org/markup-compatibility/2006" xmlns:wp14="http://schemas.microsoft.com/office/word/2010/wordprocessingDrawing" xmlns:w14="http://schemas.microsoft.com/office/word/2010/wordml" xmlns:w15="http://schemas.microsoft.com/office/word/2012/wordml" mc:Ignorable="w14 wp14 w15">
-  <w:comment w:id="0" w:author="Matthew Lamanna" w:date="2023-01-02T16:26:00Z" w:initials="LM">
-    <w:p>
-      <w:pPr>
-        <w:overflowPunct w:val="true"/>
-        <w:rPr/>
-      </w:pPr>
-      <w:r>
-        <w:rPr>
-          <w:rFonts w:ascii="Liberation Serif" w:hAnsi="Liberation Serif" w:eastAsia="Tahoma" w:cs="Tahoma"/>
-          <w:kern w:val="0"/>
-          <w:lang w:val="en-US" w:eastAsia="en-US" w:bidi="en-US"/>
-        </w:rPr>
-        <w:t xml:space="preserve">We now think Andrew Carnegie was inspired by a different article that appeared a week or two beforehand in a different publication (I believe Tom Rea argues the same in his </w:t>
-      </w:r>
-      <w:r>
-        <w:rPr>
-          <w:rFonts w:ascii="Liberation Serif" w:hAnsi="Liberation Serif" w:eastAsia="Tahoma" w:cs="Tahoma"/>
-          <w:i/>
-          <w:iCs/>
-          <w:kern w:val="0"/>
-          <w:lang w:val="en-US" w:eastAsia="en-US" w:bidi="en-US"/>
-        </w:rPr>
-        <w:t>Bone Wars</w:t>
-      </w:r>
-      <w:r>
-        <w:rPr>
-          <w:rFonts w:ascii="Liberation Serif" w:hAnsi="Liberation Serif" w:eastAsia="Tahoma" w:cs="Tahoma"/>
-          <w:kern w:val="0"/>
-          <w:lang w:val="en-US" w:eastAsia="en-US" w:bidi="en-US"/>
-        </w:rPr>
-        <w:t>). I’ll try to dig up my scan of this article, with what appears to be Carnegie’s handwriting. If I find it, I’ll forward it today (January 2, 2023).</w:t>
-      </w:r>
-    </w:p>
-  </w:comment>
-  <w:comment w:id="1" w:author="Matthew Lamanna" w:date="2023-01-02T16:36:00Z" w:initials="LM">
-    <w:p>
-      <w:pPr>
-        <w:overflowPunct w:val="true"/>
-        <w:rPr/>
-      </w:pPr>
-      <w:r>
-        <w:rPr>
-          <w:rFonts w:ascii="Liberation Serif" w:hAnsi="Liberation Serif" w:eastAsia="Tahoma" w:cs="Tahoma"/>
-          <w:kern w:val="0"/>
-          <w:lang w:val="en-US" w:eastAsia="en-US" w:bidi="en-US"/>
-        </w:rPr>
-        <w:t xml:space="preserve">Specifically, that one – his note to Holland says, “can’t you </w:t>
-      </w:r>
-      <w:r>
-        <w:rPr>
-          <w:rFonts w:ascii="Liberation Serif" w:hAnsi="Liberation Serif" w:eastAsia="Tahoma" w:cs="Tahoma"/>
-          <w:kern w:val="0"/>
-          <w:u w:val="single"/>
-          <w:lang w:val="en-US" w:eastAsia="en-US" w:bidi="en-US"/>
-        </w:rPr>
-        <w:t>buy</w:t>
-      </w:r>
-      <w:r>
-        <w:rPr>
-          <w:rFonts w:ascii="Liberation Serif" w:hAnsi="Liberation Serif" w:eastAsia="Tahoma" w:cs="Tahoma"/>
-          <w:kern w:val="0"/>
-          <w:lang w:val="en-US" w:eastAsia="en-US" w:bidi="en-US"/>
-        </w:rPr>
-        <w:t xml:space="preserve"> this for Pittsburgh?”</w:t>
-      </w:r>
-    </w:p>
-  </w:comment>
-  <w:comment w:id="2" w:author="Matthew Lamanna" w:date="2023-01-02T16:29:00Z" w:initials="LM">
-    <w:p>
-      <w:pPr>
-        <w:overflowPunct w:val="true"/>
-        <w:rPr/>
-      </w:pPr>
-      <w:r>
-        <w:rPr>
-          <w:rFonts w:ascii="Liberation Serif" w:hAnsi="Liberation Serif" w:eastAsia="Tahoma" w:cs="Tahoma"/>
-          <w:kern w:val="0"/>
-          <w:lang w:val="en-US" w:eastAsia="en-US" w:bidi="en-US"/>
-        </w:rPr>
-        <w:t xml:space="preserve">Just Reed from the University of Wyoming and Jacob Wortman and Arthur Coggeshall from the AMNH; see Rea, </w:t>
-      </w:r>
-      <w:r>
-        <w:rPr>
-          <w:rFonts w:ascii="Liberation Serif" w:hAnsi="Liberation Serif" w:eastAsia="Tahoma" w:cs="Tahoma"/>
-          <w:i/>
-          <w:iCs/>
-          <w:kern w:val="0"/>
-          <w:lang w:val="en-US" w:eastAsia="en-US" w:bidi="en-US"/>
-        </w:rPr>
-        <w:t>Bone Wars</w:t>
-      </w:r>
-      <w:r>
-        <w:rPr>
-          <w:rFonts w:ascii="Liberation Serif" w:hAnsi="Liberation Serif" w:eastAsia="Tahoma" w:cs="Tahoma"/>
-          <w:kern w:val="0"/>
-          <w:lang w:val="en-US" w:eastAsia="en-US" w:bidi="en-US"/>
-        </w:rPr>
-        <w:t>.</w:t>
-      </w:r>
-    </w:p>
-  </w:comment>
-  <w:comment w:id="3" w:author="Matthew Lamanna" w:date="2023-01-02T16:30:00Z" w:initials="LM">
-    <w:p>
-      <w:pPr>
-        <w:overflowPunct w:val="true"/>
-        <w:rPr/>
-      </w:pPr>
-      <w:r>
-        <w:rPr>
-          <w:rFonts w:ascii="Liberation Serif" w:hAnsi="Liberation Serif" w:eastAsia="Tahoma" w:cs="Tahoma"/>
-          <w:kern w:val="0"/>
-          <w:lang w:val="en-US" w:eastAsia="en-US" w:bidi="en-US"/>
-        </w:rPr>
-        <w:t xml:space="preserve">I believe they were specifically hired to collect Reed’s so-called “Most Colossal Animal.” It later became clear that this ‘discovery’ consisted of a single partial apatosaurine femur (that’s still in our collection, specimen CM 83). Again, see </w:t>
-      </w:r>
-      <w:r>
-        <w:rPr>
-          <w:rFonts w:ascii="Liberation Serif" w:hAnsi="Liberation Serif" w:eastAsia="Tahoma" w:cs="Tahoma"/>
-          <w:i/>
-          <w:iCs/>
-          <w:kern w:val="0"/>
-          <w:lang w:val="en-US" w:eastAsia="en-US" w:bidi="en-US"/>
-        </w:rPr>
-        <w:t>Bone Wars</w:t>
-      </w:r>
-      <w:r>
-        <w:rPr>
-          <w:rFonts w:ascii="Liberation Serif" w:hAnsi="Liberation Serif" w:eastAsia="Tahoma" w:cs="Tahoma"/>
-          <w:kern w:val="0"/>
-          <w:lang w:val="en-US" w:eastAsia="en-US" w:bidi="en-US"/>
-        </w:rPr>
-        <w:t>.</w:t>
-      </w:r>
-    </w:p>
-  </w:comment>
-  <w:comment w:id="4" w:author="Matthew Lamanna" w:date="2023-01-02T16:33:00Z" w:initials="LM">
-    <w:p>
-      <w:pPr>
-        <w:overflowPunct w:val="true"/>
-        <w:rPr/>
-      </w:pPr>
-      <w:r>
-        <w:rPr>
-          <w:rFonts w:ascii="Liberation Serif" w:hAnsi="Liberation Serif" w:eastAsia="Tahoma" w:cs="Tahoma"/>
-          <w:kern w:val="0"/>
-          <w:lang w:val="en-US" w:eastAsia="en-US" w:bidi="en-US"/>
-        </w:rPr>
-        <w:t xml:space="preserve">The </w:t>
-      </w:r>
-      <w:r>
-        <w:rPr>
-          <w:rFonts w:ascii="Liberation Serif" w:hAnsi="Liberation Serif" w:eastAsia="Tahoma" w:cs="Tahoma"/>
-          <w:i/>
-          <w:iCs/>
-          <w:kern w:val="0"/>
-          <w:lang w:val="en-US" w:eastAsia="en-US" w:bidi="en-US"/>
-        </w:rPr>
-        <w:t>Diplodocus</w:t>
-      </w:r>
-      <w:r>
-        <w:rPr>
-          <w:rFonts w:ascii="Liberation Serif" w:hAnsi="Liberation Serif" w:eastAsia="Tahoma" w:cs="Tahoma"/>
-          <w:kern w:val="0"/>
-          <w:lang w:val="en-US" w:eastAsia="en-US" w:bidi="en-US"/>
-        </w:rPr>
-        <w:t xml:space="preserve"> </w:t>
-      </w:r>
-      <w:r>
-        <w:rPr>
-          <w:rFonts w:ascii="Liberation Serif" w:hAnsi="Liberation Serif" w:eastAsia="Tahoma" w:cs="Tahoma"/>
-          <w:i/>
-          <w:iCs/>
-          <w:kern w:val="0"/>
-          <w:lang w:val="en-US" w:eastAsia="en-US" w:bidi="en-US"/>
-        </w:rPr>
-        <w:t>carnegii</w:t>
-      </w:r>
-      <w:r>
-        <w:rPr>
-          <w:rFonts w:ascii="Liberation Serif" w:hAnsi="Liberation Serif" w:eastAsia="Tahoma" w:cs="Tahoma"/>
-          <w:kern w:val="0"/>
-          <w:lang w:val="en-US" w:eastAsia="en-US" w:bidi="en-US"/>
-        </w:rPr>
-        <w:t xml:space="preserve"> discovery date seems to be either July 2 or July 3, but not July 4. I can pass on email exchanges with Tom Rea if you want. See also </w:t>
-      </w:r>
-      <w:r>
-        <w:rPr>
-          <w:rFonts w:ascii="Liberation Serif" w:hAnsi="Liberation Serif" w:eastAsia="Tahoma" w:cs="Tahoma"/>
-          <w:i/>
-          <w:iCs/>
-          <w:kern w:val="0"/>
-          <w:lang w:val="en-US" w:eastAsia="en-US" w:bidi="en-US"/>
-        </w:rPr>
-        <w:t>Bone Wars</w:t>
-      </w:r>
-      <w:r>
-        <w:rPr>
-          <w:rFonts w:ascii="Liberation Serif" w:hAnsi="Liberation Serif" w:eastAsia="Tahoma" w:cs="Tahoma"/>
-          <w:kern w:val="0"/>
-          <w:lang w:val="en-US" w:eastAsia="en-US" w:bidi="en-US"/>
-        </w:rPr>
-        <w:t>.</w:t>
-      </w:r>
-    </w:p>
-  </w:comment>
-  <w:comment w:id="5" w:author="Matthew Lamanna" w:date="2023-01-02T16:34:00Z" w:initials="LM">
-    <w:p>
-      <w:pPr>
-        <w:overflowPunct w:val="true"/>
-        <w:rPr/>
-      </w:pPr>
-      <w:r>
-        <w:rPr>
-          <w:rFonts w:ascii="Liberation Serif" w:hAnsi="Liberation Serif" w:eastAsia="Tahoma" w:cs="Tahoma"/>
-          <w:kern w:val="0"/>
-          <w:lang w:val="en-US" w:eastAsia="en-US" w:bidi="en-US"/>
-        </w:rPr>
-        <w:t xml:space="preserve">It’s sometimes stated that Arthur Coggeshall found the first bones of what would become the </w:t>
-      </w:r>
-      <w:r>
-        <w:rPr>
-          <w:rFonts w:ascii="Liberation Serif" w:hAnsi="Liberation Serif" w:eastAsia="Tahoma" w:cs="Tahoma"/>
-          <w:i/>
-          <w:iCs/>
-          <w:kern w:val="0"/>
-          <w:lang w:val="en-US" w:eastAsia="en-US" w:bidi="en-US"/>
-        </w:rPr>
-        <w:t>D</w:t>
-      </w:r>
-      <w:r>
-        <w:rPr>
-          <w:rFonts w:ascii="Liberation Serif" w:hAnsi="Liberation Serif" w:eastAsia="Tahoma" w:cs="Tahoma"/>
-          <w:kern w:val="0"/>
-          <w:lang w:val="en-US" w:eastAsia="en-US" w:bidi="en-US"/>
-        </w:rPr>
-        <w:t xml:space="preserve">. </w:t>
-      </w:r>
-      <w:r>
-        <w:rPr>
-          <w:rFonts w:ascii="Liberation Serif" w:hAnsi="Liberation Serif" w:eastAsia="Tahoma" w:cs="Tahoma"/>
-          <w:i/>
-          <w:iCs/>
-          <w:kern w:val="0"/>
-          <w:lang w:val="en-US" w:eastAsia="en-US" w:bidi="en-US"/>
-        </w:rPr>
-        <w:t>carnegii</w:t>
-      </w:r>
-      <w:r>
-        <w:rPr>
-          <w:rFonts w:ascii="Liberation Serif" w:hAnsi="Liberation Serif" w:eastAsia="Tahoma" w:cs="Tahoma"/>
-          <w:kern w:val="0"/>
-          <w:lang w:val="en-US" w:eastAsia="en-US" w:bidi="en-US"/>
-        </w:rPr>
-        <w:t xml:space="preserve"> holotype. Who the hell knows which is correct at this point!</w:t>
-      </w:r>
-    </w:p>
-  </w:comment>
-  <w:comment w:id="6" w:author="Matthew Lamanna" w:date="2023-05-22T22:06:00Z" w:initials="LM">
-    <w:p>
-      <w:pPr>
-        <w:overflowPunct w:val="true"/>
-        <w:rPr/>
-      </w:pPr>
-      <w:r>
-        <w:rPr>
-          <w:rFonts w:ascii="Liberation Serif" w:hAnsi="Liberation Serif" w:eastAsia="Tahoma" w:cs="Tahoma"/>
-          <w:kern w:val="0"/>
-          <w:lang w:val="en-US" w:eastAsia="en-US" w:bidi="en-US"/>
-        </w:rPr>
-        <w:t>At least one of these is in our collections room (the Big Bone Room), and is (to my knowledge) the only original bone of CM 84 that’s not used in the mount. Interestingly, it exhibits what appear to be tooth marks.</w:t>
-      </w:r>
-    </w:p>
-  </w:comment>
-  <w:comment w:id="7" w:author="Matthew Lamanna" w:date="2023-01-02T17:07:00Z" w:initials="LM">
-    <w:p>
-      <w:pPr>
-        <w:overflowPunct w:val="true"/>
-        <w:rPr/>
-      </w:pPr>
-      <w:r>
-        <w:rPr>
-          <w:rFonts w:ascii="Liberation Serif" w:hAnsi="Liberation Serif" w:eastAsia="Tahoma" w:cs="Tahoma"/>
-          <w:kern w:val="0"/>
-          <w:lang w:val="en-US" w:eastAsia="en-US" w:bidi="en-US"/>
-        </w:rPr>
-        <w:t xml:space="preserve">Definitely a </w:t>
-      </w:r>
-      <w:r>
-        <w:rPr>
-          <w:rFonts w:ascii="Liberation Serif" w:hAnsi="Liberation Serif" w:eastAsia="Tahoma" w:cs="Tahoma"/>
-          <w:b/>
-          <w:bCs/>
-          <w:kern w:val="0"/>
-          <w:lang w:val="en-US" w:eastAsia="en-US" w:bidi="en-US"/>
-        </w:rPr>
-        <w:t>surprise</w:t>
-      </w:r>
-      <w:r>
-        <w:rPr>
-          <w:rFonts w:ascii="Liberation Serif" w:hAnsi="Liberation Serif" w:eastAsia="Tahoma" w:cs="Tahoma"/>
-          <w:kern w:val="0"/>
-          <w:lang w:val="en-US" w:eastAsia="en-US" w:bidi="en-US"/>
-        </w:rPr>
-        <w:t xml:space="preserve"> visit? I don’t recall hearing this before.</w:t>
-      </w:r>
-    </w:p>
-  </w:comment>
-  <w:comment w:id="8" w:author="Matthew Lamanna" w:date="2023-01-02T17:11:00Z" w:initials="LM">
-    <w:p>
-      <w:pPr>
-        <w:overflowPunct w:val="true"/>
-        <w:rPr/>
-      </w:pPr>
-      <w:r>
-        <w:rPr>
-          <w:rFonts w:ascii="Liberation Serif" w:hAnsi="Liberation Serif" w:eastAsia="Tahoma" w:cs="Tahoma"/>
-          <w:kern w:val="0"/>
-          <w:lang w:val="en-US" w:eastAsia="en-US" w:bidi="en-US"/>
-        </w:rPr>
-        <w:t xml:space="preserve">Did he actually </w:t>
-      </w:r>
-      <w:r>
-        <w:rPr>
-          <w:rFonts w:ascii="Liberation Serif" w:hAnsi="Liberation Serif" w:eastAsia="Tahoma" w:cs="Tahoma"/>
-          <w:b/>
-          <w:bCs/>
-          <w:kern w:val="0"/>
-          <w:u w:val="single"/>
-          <w:lang w:val="en-US" w:eastAsia="en-US" w:bidi="en-US"/>
-        </w:rPr>
-        <w:t>promise</w:t>
-      </w:r>
-      <w:r>
-        <w:rPr>
-          <w:rFonts w:ascii="Liberation Serif" w:hAnsi="Liberation Serif" w:eastAsia="Tahoma" w:cs="Tahoma"/>
-          <w:kern w:val="0"/>
-          <w:lang w:val="en-US" w:eastAsia="en-US" w:bidi="en-US"/>
-        </w:rPr>
-        <w:t xml:space="preserve">? Or did he just acknowledge that he’d look into the matter? On January 2 (2023), I emailed you Carnegie’s letter to Holland after the King’s visit (as a sample of Carnegie’s handwriting); therein, he only states that the King “wants [a </w:t>
-      </w:r>
-      <w:r>
-        <w:rPr>
-          <w:rFonts w:ascii="Liberation Serif" w:hAnsi="Liberation Serif" w:eastAsia="Tahoma" w:cs="Tahoma"/>
-          <w:i/>
-          <w:iCs/>
-          <w:kern w:val="0"/>
-          <w:lang w:val="en-US" w:eastAsia="en-US" w:bidi="en-US"/>
-        </w:rPr>
-        <w:t>Diplodocus</w:t>
-      </w:r>
-      <w:r>
-        <w:rPr>
-          <w:rFonts w:ascii="Liberation Serif" w:hAnsi="Liberation Serif" w:eastAsia="Tahoma" w:cs="Tahoma"/>
-          <w:kern w:val="0"/>
-          <w:lang w:val="en-US" w:eastAsia="en-US" w:bidi="en-US"/>
-        </w:rPr>
-        <w:t>] for the British Museum badly” and “is on your track now for duplicates.”</w:t>
-      </w:r>
-    </w:p>
-  </w:comment>
-  <w:comment w:id="9" w:author="Matthew Lamanna" w:date="2023-01-04T16:43:00Z" w:initials="LM">
-    <w:p>
-      <w:pPr>
-        <w:overflowPunct w:val="true"/>
-        <w:rPr/>
-      </w:pPr>
-      <w:r>
-        <w:rPr>
-          <w:rFonts w:ascii="Liberation Serif" w:hAnsi="Liberation Serif" w:eastAsia="Tahoma" w:cs="Tahoma"/>
-          <w:kern w:val="0"/>
-          <w:lang w:val="en-US" w:eastAsia="en-US" w:bidi="en-US"/>
-        </w:rPr>
-        <w:t xml:space="preserve">Is it worth providing the modern equivalents of these values, adjusted for inflation? According to </w:t>
-      </w:r>
-      <w:hyperlink r:id="rId1">
-        <w:r>
-          <w:rPr>
-            <w:rFonts w:ascii="Liberation Serif" w:hAnsi="Liberation Serif" w:eastAsia="Tahoma" w:cs="Tahoma"/>
-            <w:kern w:val="0"/>
-            <w:lang w:val="en-US" w:eastAsia="en-US" w:bidi="en-US"/>
-          </w:rPr>
-          <w:t>this site</w:t>
-        </w:r>
-      </w:hyperlink>
-      <w:r>
-        <w:rPr>
-          <w:rFonts w:ascii="Liberation Serif" w:hAnsi="Liberation Serif" w:eastAsia="Tahoma" w:cs="Tahoma"/>
-          <w:kern w:val="0"/>
-          <w:lang w:val="en-US" w:eastAsia="en-US" w:bidi="en-US"/>
-        </w:rPr>
-        <w:t>, $8,558 in 1905 is worth approximately $266,966 today.</w:t>
-      </w:r>
-    </w:p>
-  </w:comment>
-  <w:comment w:id="10" w:author="Matthew Lamanna" w:date="2023-01-11T10:10:00Z" w:initials="LM">
-    <w:p>
-      <w:pPr>
-        <w:overflowPunct w:val="true"/>
-        <w:rPr/>
-      </w:pPr>
-      <w:r>
-        <w:rPr>
-          <w:rFonts w:ascii="Liberation Serif" w:hAnsi="Liberation Serif" w:eastAsia="Tahoma" w:cs="Tahoma"/>
-          <w:kern w:val="0"/>
-          <w:lang w:val="en-US" w:eastAsia="en-US" w:bidi="en-US"/>
-        </w:rPr>
-        <w:t>The Carnegie Museums do have a substantial endowment, and I’m pretty sure at least a bit of that came from Carnegie himself. I can double-check this if it’s important.</w:t>
-      </w:r>
-    </w:p>
-  </w:comment>
-  <w:comment w:id="11" w:author="Matthew Lamanna" w:date="2023-01-11T10:10:00Z" w:initials="LM">
-    <w:p>
-      <w:pPr>
-        <w:overflowPunct w:val="true"/>
-        <w:rPr/>
-      </w:pPr>
-      <w:r>
-        <w:rPr>
-          <w:rFonts w:ascii="Liberation Serif" w:hAnsi="Liberation Serif" w:eastAsia="Tahoma" w:cs="Tahoma"/>
-          <w:kern w:val="0"/>
-          <w:lang w:val="en-US" w:eastAsia="en-US" w:bidi="en-US"/>
-        </w:rPr>
-        <w:t xml:space="preserve">I might end this sentence at “relatively spartan ones.” After all, research has continued here from Carnegie’s death to the present day (though in Vertebrate Paleontology it shifted from dinosaurs to non-dinosaurian vertebrates [particularly fossil mammals] through at least Dave Berman’s hiring in the 1970s). Moreover, with the exception of SUE the </w:t>
-      </w:r>
-      <w:r>
-        <w:rPr>
-          <w:rFonts w:ascii="Liberation Serif" w:hAnsi="Liberation Serif" w:eastAsia="Tahoma" w:cs="Tahoma"/>
-          <w:i/>
-          <w:iCs/>
-          <w:kern w:val="0"/>
-          <w:lang w:val="en-US" w:eastAsia="en-US" w:bidi="en-US"/>
-        </w:rPr>
-        <w:t>T</w:t>
-      </w:r>
-      <w:r>
-        <w:rPr>
-          <w:rFonts w:ascii="Liberation Serif" w:hAnsi="Liberation Serif" w:eastAsia="Tahoma" w:cs="Tahoma"/>
-          <w:kern w:val="0"/>
-          <w:lang w:val="en-US" w:eastAsia="en-US" w:bidi="en-US"/>
-        </w:rPr>
-        <w:t xml:space="preserve">. </w:t>
-      </w:r>
-      <w:r>
-        <w:rPr>
-          <w:rFonts w:ascii="Liberation Serif" w:hAnsi="Liberation Serif" w:eastAsia="Tahoma" w:cs="Tahoma"/>
-          <w:i/>
-          <w:iCs/>
-          <w:kern w:val="0"/>
-          <w:lang w:val="en-US" w:eastAsia="en-US" w:bidi="en-US"/>
-        </w:rPr>
-        <w:t>rex</w:t>
-      </w:r>
-      <w:r>
-        <w:rPr>
-          <w:rFonts w:ascii="Liberation Serif" w:hAnsi="Liberation Serif" w:eastAsia="Tahoma" w:cs="Tahoma"/>
-          <w:kern w:val="0"/>
-          <w:lang w:val="en-US" w:eastAsia="en-US" w:bidi="en-US"/>
-        </w:rPr>
-        <w:t xml:space="preserve">, our dinosaur exhibitions far surpass the Field’s. Of course, the AMNH has (and will likely always have) a larger, more diverse dinosaur collection than we do (especially as regards Cretaceous taxa), but more than one colleague has said to me, “I like your dinosaur gallery better than theirs.” (Obviously these people could just be saying that to be nice, but I do think that one could make the case. After all, our gallery contains the holotypes of </w:t>
-      </w:r>
-      <w:r>
-        <w:rPr>
-          <w:rFonts w:ascii="Liberation Serif" w:hAnsi="Liberation Serif" w:eastAsia="Tahoma" w:cs="Tahoma"/>
-          <w:i/>
-          <w:iCs/>
-          <w:kern w:val="0"/>
-          <w:lang w:val="en-US" w:eastAsia="en-US" w:bidi="en-US"/>
-        </w:rPr>
-        <w:t>D</w:t>
-      </w:r>
-      <w:r>
-        <w:rPr>
-          <w:rFonts w:ascii="Liberation Serif" w:hAnsi="Liberation Serif" w:eastAsia="Tahoma" w:cs="Tahoma"/>
-          <w:kern w:val="0"/>
-          <w:lang w:val="en-US" w:eastAsia="en-US" w:bidi="en-US"/>
-        </w:rPr>
-        <w:t xml:space="preserve">. </w:t>
-      </w:r>
-      <w:r>
-        <w:rPr>
-          <w:rFonts w:ascii="Liberation Serif" w:hAnsi="Liberation Serif" w:eastAsia="Tahoma" w:cs="Tahoma"/>
-          <w:i/>
-          <w:iCs/>
-          <w:kern w:val="0"/>
-          <w:lang w:val="en-US" w:eastAsia="en-US" w:bidi="en-US"/>
-        </w:rPr>
-        <w:t>carnegii</w:t>
-      </w:r>
-      <w:r>
-        <w:rPr>
-          <w:rFonts w:ascii="Liberation Serif" w:hAnsi="Liberation Serif" w:eastAsia="Tahoma" w:cs="Tahoma"/>
-          <w:kern w:val="0"/>
-          <w:lang w:val="en-US" w:eastAsia="en-US" w:bidi="en-US"/>
-        </w:rPr>
-        <w:t xml:space="preserve">, </w:t>
-      </w:r>
-      <w:r>
-        <w:rPr>
-          <w:rFonts w:ascii="Liberation Serif" w:hAnsi="Liberation Serif" w:eastAsia="Tahoma" w:cs="Tahoma"/>
-          <w:i/>
-          <w:iCs/>
-          <w:kern w:val="0"/>
-          <w:lang w:val="en-US" w:eastAsia="en-US" w:bidi="en-US"/>
-        </w:rPr>
-        <w:t>A</w:t>
-      </w:r>
-      <w:r>
-        <w:rPr>
-          <w:rFonts w:ascii="Liberation Serif" w:hAnsi="Liberation Serif" w:eastAsia="Tahoma" w:cs="Tahoma"/>
-          <w:kern w:val="0"/>
-          <w:lang w:val="en-US" w:eastAsia="en-US" w:bidi="en-US"/>
-        </w:rPr>
-        <w:t xml:space="preserve">. </w:t>
-      </w:r>
-      <w:r>
-        <w:rPr>
-          <w:rFonts w:ascii="Liberation Serif" w:hAnsi="Liberation Serif" w:eastAsia="Tahoma" w:cs="Tahoma"/>
-          <w:i/>
-          <w:iCs/>
-          <w:kern w:val="0"/>
-          <w:lang w:val="en-US" w:eastAsia="en-US" w:bidi="en-US"/>
-        </w:rPr>
-        <w:t>louisae</w:t>
-      </w:r>
-      <w:r>
-        <w:rPr>
-          <w:rFonts w:ascii="Liberation Serif" w:hAnsi="Liberation Serif" w:eastAsia="Tahoma" w:cs="Tahoma"/>
-          <w:kern w:val="0"/>
-          <w:lang w:val="en-US" w:eastAsia="en-US" w:bidi="en-US"/>
-        </w:rPr>
-        <w:t xml:space="preserve">, and </w:t>
-      </w:r>
-      <w:r>
-        <w:rPr>
-          <w:rFonts w:ascii="Liberation Serif" w:hAnsi="Liberation Serif" w:eastAsia="Tahoma" w:cs="Tahoma"/>
-          <w:i/>
-          <w:iCs/>
-          <w:kern w:val="0"/>
-          <w:lang w:val="en-US" w:eastAsia="en-US" w:bidi="en-US"/>
-        </w:rPr>
-        <w:t>T</w:t>
-      </w:r>
-      <w:r>
-        <w:rPr>
-          <w:rFonts w:ascii="Liberation Serif" w:hAnsi="Liberation Serif" w:eastAsia="Tahoma" w:cs="Tahoma"/>
-          <w:kern w:val="0"/>
-          <w:lang w:val="en-US" w:eastAsia="en-US" w:bidi="en-US"/>
-        </w:rPr>
-        <w:t xml:space="preserve">. </w:t>
-      </w:r>
-      <w:r>
-        <w:rPr>
-          <w:rFonts w:ascii="Liberation Serif" w:hAnsi="Liberation Serif" w:eastAsia="Tahoma" w:cs="Tahoma"/>
-          <w:i/>
-          <w:iCs/>
-          <w:kern w:val="0"/>
-          <w:lang w:val="en-US" w:eastAsia="en-US" w:bidi="en-US"/>
-        </w:rPr>
-        <w:t>rex</w:t>
-      </w:r>
-      <w:r>
-        <w:rPr>
-          <w:rFonts w:ascii="Liberation Serif" w:hAnsi="Liberation Serif" w:eastAsia="Tahoma" w:cs="Tahoma"/>
-          <w:kern w:val="0"/>
-          <w:lang w:val="en-US" w:eastAsia="en-US" w:bidi="en-US"/>
-        </w:rPr>
-        <w:t>, and moreover I think our dinos are generally presented in a more up to date, engaging way.)</w:t>
-      </w:r>
-    </w:p>
-  </w:comment>
-  <w:comment w:id="12" w:author="Matthew Lamanna" w:date="2023-01-13T12:40:00Z" w:initials="LM">
-    <w:p>
-      <w:pPr>
-        <w:overflowPunct w:val="true"/>
-        <w:rPr/>
-      </w:pPr>
-      <w:r>
-        <w:rPr>
-          <w:rFonts w:ascii="Liberation Serif" w:hAnsi="Liberation Serif" w:eastAsia="Tahoma" w:cs="Tahoma"/>
-          <w:kern w:val="0"/>
-          <w:lang w:val="en-US" w:eastAsia="en-US" w:bidi="en-US"/>
-        </w:rPr>
-        <w:t xml:space="preserve">Just </w:t>
-      </w:r>
-      <w:r>
-        <w:rPr>
-          <w:rFonts w:ascii="Liberation Serif" w:hAnsi="Liberation Serif" w:eastAsia="Tahoma" w:cs="Tahoma"/>
-          <w:i/>
-          <w:iCs/>
-          <w:kern w:val="0"/>
-          <w:lang w:val="en-US" w:eastAsia="en-US" w:bidi="en-US"/>
-        </w:rPr>
-        <w:t>D</w:t>
-      </w:r>
-      <w:r>
-        <w:rPr>
-          <w:rFonts w:ascii="Liberation Serif" w:hAnsi="Liberation Serif" w:eastAsia="Tahoma" w:cs="Tahoma"/>
-          <w:kern w:val="0"/>
-          <w:lang w:val="en-US" w:eastAsia="en-US" w:bidi="en-US"/>
-        </w:rPr>
-        <w:t xml:space="preserve">. </w:t>
-      </w:r>
-      <w:r>
-        <w:rPr>
-          <w:rFonts w:ascii="Liberation Serif" w:hAnsi="Liberation Serif" w:eastAsia="Tahoma" w:cs="Tahoma"/>
-          <w:i/>
-          <w:iCs/>
-          <w:kern w:val="0"/>
-          <w:lang w:val="en-US" w:eastAsia="en-US" w:bidi="en-US"/>
-        </w:rPr>
-        <w:t>carnegii</w:t>
-      </w:r>
-      <w:r>
-        <w:rPr>
-          <w:rFonts w:ascii="Liberation Serif" w:hAnsi="Liberation Serif" w:eastAsia="Tahoma" w:cs="Tahoma"/>
-          <w:kern w:val="0"/>
-          <w:lang w:val="en-US" w:eastAsia="en-US" w:bidi="en-US"/>
-        </w:rPr>
-        <w:t xml:space="preserve">? Or the genus </w:t>
-      </w:r>
-      <w:r>
-        <w:rPr>
-          <w:rFonts w:ascii="Liberation Serif" w:hAnsi="Liberation Serif" w:eastAsia="Tahoma" w:cs="Tahoma"/>
-          <w:i/>
-          <w:iCs/>
-          <w:kern w:val="0"/>
-          <w:lang w:val="en-US" w:eastAsia="en-US" w:bidi="en-US"/>
-        </w:rPr>
-        <w:t>Diplodocus</w:t>
-      </w:r>
-      <w:r>
-        <w:rPr>
-          <w:rFonts w:ascii="Liberation Serif" w:hAnsi="Liberation Serif" w:eastAsia="Tahoma" w:cs="Tahoma"/>
-          <w:kern w:val="0"/>
-          <w:lang w:val="en-US" w:eastAsia="en-US" w:bidi="en-US"/>
-        </w:rPr>
-        <w:t xml:space="preserve"> as a whole? The title of Holland’s (1906) paper implies the latter (though it is clear that he uses the species </w:t>
-      </w:r>
-      <w:r>
-        <w:rPr>
-          <w:rFonts w:ascii="Liberation Serif" w:hAnsi="Liberation Serif" w:eastAsia="Tahoma" w:cs="Tahoma"/>
-          <w:i/>
-          <w:iCs/>
-          <w:kern w:val="0"/>
-          <w:lang w:val="en-US" w:eastAsia="en-US" w:bidi="en-US"/>
-        </w:rPr>
-        <w:t>D</w:t>
-      </w:r>
-      <w:r>
-        <w:rPr>
-          <w:rFonts w:ascii="Liberation Serif" w:hAnsi="Liberation Serif" w:eastAsia="Tahoma" w:cs="Tahoma"/>
-          <w:kern w:val="0"/>
-          <w:lang w:val="en-US" w:eastAsia="en-US" w:bidi="en-US"/>
-        </w:rPr>
-        <w:t xml:space="preserve">. </w:t>
-      </w:r>
-      <w:r>
-        <w:rPr>
-          <w:rFonts w:ascii="Liberation Serif" w:hAnsi="Liberation Serif" w:eastAsia="Tahoma" w:cs="Tahoma"/>
-          <w:i/>
-          <w:iCs/>
-          <w:kern w:val="0"/>
-          <w:lang w:val="en-US" w:eastAsia="en-US" w:bidi="en-US"/>
-        </w:rPr>
-        <w:t>carnegii</w:t>
-      </w:r>
-      <w:r>
-        <w:rPr>
-          <w:rFonts w:ascii="Liberation Serif" w:hAnsi="Liberation Serif" w:eastAsia="Tahoma" w:cs="Tahoma"/>
-          <w:kern w:val="0"/>
-          <w:lang w:val="en-US" w:eastAsia="en-US" w:bidi="en-US"/>
-        </w:rPr>
-        <w:t xml:space="preserve"> as a proxy for the genus </w:t>
-      </w:r>
-      <w:r>
-        <w:rPr>
-          <w:rFonts w:ascii="Liberation Serif" w:hAnsi="Liberation Serif" w:eastAsia="Tahoma" w:cs="Tahoma"/>
-          <w:i/>
-          <w:iCs/>
-          <w:kern w:val="0"/>
-          <w:lang w:val="en-US" w:eastAsia="en-US" w:bidi="en-US"/>
-        </w:rPr>
-        <w:t>Diplodocus</w:t>
-      </w:r>
-      <w:r>
-        <w:rPr>
-          <w:rFonts w:ascii="Liberation Serif" w:hAnsi="Liberation Serif" w:eastAsia="Tahoma" w:cs="Tahoma"/>
-          <w:kern w:val="0"/>
-          <w:lang w:val="en-US" w:eastAsia="en-US" w:bidi="en-US"/>
-        </w:rPr>
-        <w:t xml:space="preserve"> a lot of the time).</w:t>
-      </w:r>
-    </w:p>
-  </w:comment>
-  <w:comment w:id="13" w:author="Matthew Lamanna" w:date="2023-01-13T13:16:00Z" w:initials="LM">
-    <w:p>
-      <w:pPr>
-        <w:overflowPunct w:val="true"/>
-        <w:rPr/>
-      </w:pPr>
-      <w:r>
-        <w:rPr>
-          <w:rFonts w:ascii="Liberation Serif" w:hAnsi="Liberation Serif" w:eastAsia="Tahoma" w:cs="Tahoma"/>
-          <w:kern w:val="0"/>
-          <w:lang w:val="en-US" w:eastAsia="en-US" w:bidi="en-US"/>
-        </w:rPr>
-        <w:t>As I noted above, there’s a ?clavicle labeled “CM 84” in our collection. Parts of it are covered by what appear to be theropod tooth marks. (The CM 662 ?clavicle is also still here as well [who knows why].)</w:t>
-      </w:r>
-    </w:p>
-  </w:comment>
-  <w:comment w:id="14" w:author="Matthew Lamanna" w:date="2023-05-28T12:52:00Z" w:initials="LM">
-    <w:p>
-      <w:pPr>
-        <w:overflowPunct w:val="true"/>
-        <w:rPr/>
-      </w:pPr>
-      <w:r>
-        <w:rPr>
-          <w:rFonts w:ascii="Liberation Serif" w:hAnsi="Liberation Serif" w:eastAsia="Tahoma" w:cs="Tahoma"/>
-          <w:kern w:val="0"/>
-          <w:lang w:val="en-US" w:eastAsia="en-US" w:bidi="en-US"/>
-        </w:rPr>
-        <w:t>Presumably Tschopp and Mateus (2012) suggested the same bone in CM 662 was an interclavicle as well?</w:t>
-      </w:r>
-    </w:p>
-  </w:comment>
-  <w:comment w:id="15" w:author="Matthew Lamanna" w:date="2023-06-03T18:54:00Z" w:initials="ML">
-    <w:p>
-      <w:pPr>
-        <w:overflowPunct w:val="true"/>
-        <w:rPr/>
-      </w:pPr>
-      <w:r>
-        <w:rPr>
-          <w:rFonts w:ascii="Liberation Serif" w:hAnsi="Liberation Serif" w:eastAsia="Tahoma" w:cs="Tahoma"/>
-          <w:kern w:val="0"/>
-          <w:lang w:val="en-US" w:eastAsia="en-US" w:bidi="en-US"/>
-        </w:rPr>
-        <w:t>Hmmm… I’m not so sure about this. Maybe back it up with a reference on sauropod taphonomy or two?</w:t>
-      </w:r>
-    </w:p>
-  </w:comment>
-  <w:comment w:id="16" w:author="Matthew Lamanna" w:date="2023-01-02T14:45:00Z" w:initials="LM">
-    <w:p>
-      <w:pPr>
-        <w:overflowPunct w:val="true"/>
-        <w:rPr/>
-      </w:pPr>
-      <w:r>
-        <w:rPr>
-          <w:rFonts w:ascii="Liberation Serif" w:hAnsi="Liberation Serif" w:eastAsia="Tahoma" w:cs="Tahoma"/>
-          <w:b/>
-          <w:bCs/>
-          <w:kern w:val="0"/>
-          <w:lang w:val="en-US" w:eastAsia="en-US" w:bidi="en-US"/>
-        </w:rPr>
-        <w:t>Linsly says:</w:t>
-      </w:r>
-      <w:r>
-        <w:rPr>
-          <w:rFonts w:ascii="Liberation Serif" w:hAnsi="Liberation Serif" w:eastAsia="Tahoma" w:cs="Tahoma"/>
-          <w:kern w:val="0"/>
-          <w:lang w:val="en-US" w:eastAsia="en-US" w:bidi="en-US"/>
-        </w:rPr>
-        <w:t xml:space="preserve"> </w:t>
-      </w:r>
-      <w:r>
-        <w:rPr>
-          <w:rFonts w:ascii="Liberation Serif" w:hAnsi="Liberation Serif" w:eastAsia="Tahoma" w:cs="Tahoma"/>
-          <w:color w:val="0000CC"/>
-          <w:kern w:val="0"/>
-          <w:lang w:val="en-US" w:eastAsia="en-US" w:bidi="en-US"/>
-        </w:rPr>
-        <w:t xml:space="preserve">“When I attended the 2018 annual meeting for the Association of Materials and Methods in Paleontology in Lincoln, NE Rene Hernandez-Rivera and crew gave a talk on the </w:t>
-      </w:r>
-      <w:r>
-        <w:rPr>
-          <w:rFonts w:ascii="Liberation Serif" w:hAnsi="Liberation Serif" w:eastAsia="Tahoma" w:cs="Tahoma"/>
-          <w:i/>
-          <w:iCs/>
-          <w:color w:val="0000CC"/>
-          <w:kern w:val="0"/>
-          <w:lang w:val="en-US" w:eastAsia="en-US" w:bidi="en-US"/>
-        </w:rPr>
-        <w:t>Diplodocus</w:t>
-      </w:r>
-      <w:r>
-        <w:rPr>
-          <w:rFonts w:ascii="Liberation Serif" w:hAnsi="Liberation Serif" w:eastAsia="Tahoma" w:cs="Tahoma"/>
-          <w:color w:val="0000CC"/>
-          <w:kern w:val="0"/>
-          <w:lang w:val="en-US" w:eastAsia="en-US" w:bidi="en-US"/>
-        </w:rPr>
-        <w:t xml:space="preserve"> mount restoration in Mexico City. I am attaching the abstract from the talk to the email, but it seems to me if you want/need more information Rene (and you may have already tried him) would be the person to talk to about that.”</w:t>
-      </w:r>
-    </w:p>
-  </w:comment>
-</w:comments>
 </file>
 
 <file path=word/header1.xml><?xml version="1.0" encoding="utf-8"?>
@@ -23505,6 +22673,16 @@
       <w:lang w:val="en-US" w:eastAsia="en-US" w:bidi="ar-SA"/>
     </w:rPr>
   </w:style>
+  <w:style w:type="paragraph" w:styleId="Comment">
+    <w:name w:val="Comment"/>
+    <w:basedOn w:val="Normal"/>
+    <w:qFormat/>
+    <w:pPr/>
+    <w:rPr>
+      <w:sz w:val="20"/>
+      <w:szCs w:val="20"/>
+    </w:rPr>
+  </w:style>
   <w:style w:type="numbering" w:styleId="NoList" w:default="1">
     <w:name w:val="No List"/>
     <w:uiPriority w:val="99"/>

</xml_diff>

<commit_message>
Integrate new material from Ilja
</commit_message>
<xml_diff>
--- a/co-authors/TaylorEtAl-composition-of-the-Carnegie-Diplodocus (LJC & MCL comments).docx
+++ b/co-authors/TaylorEtAl-composition-of-the-Carnegie-Diplodocus (LJC & MCL comments).docx
@@ -1638,6 +1638,32 @@
         <w:rPr>
           <w:lang w:val="en-US"/>
         </w:rPr>
+        <w:t xml:space="preserve">Carnegie’s interest in large dinosaurs wasn’t unique; at the time, </w:t>
+      </w:r>
+      <w:r>
+        <w:rPr>
+          <w:lang w:val="en-US"/>
+        </w:rPr>
+        <w:t xml:space="preserve">dinosaurs — </w:t>
+      </w:r>
+      <w:r>
+        <w:rPr>
+          <w:lang w:val="en-US"/>
+        </w:rPr>
+        <w:t>particularly sauropods — began to be used as the impressive centrepieces of grandly constructed natural history museums funded with private capital. On the one hand, “Robber Barons” wished to be identified with these powerful and dominant creatures. On the other, in a time of rising economic inequality and subsequent labor disputes, such philanthropism was designed to demonstrate that capitalism could be altruistic as well as competitive (Semonin 2007, Rieppel 2019:8-10).</w:t>
+      </w:r>
+    </w:p>
+    <w:p>
+      <w:pPr>
+        <w:pStyle w:val="BodyText"/>
+        <w:rPr>
+          <w:lang w:val="en-US"/>
+        </w:rPr>
+      </w:pPr>
+      <w:r>
+        <w:rPr>
+          <w:lang w:val="en-US"/>
+        </w:rPr>
         <w:t>On 2 or 3 July 1899, Wortman or possibly Coggeshall (accounts differ) found the first bones of a largely complete sauropod specimen at Sheep Creek in Albany County, Wyoming (Figure 3). (This date is sometimes given as 4 July — Independence Day — perhaps because that was when Wortman wrote to Holland with information about the new finds.) Wortman and his team (Figure 4) collected the skeleton across a period of several months (Hatcher 1901:3–4, Nieuwland 2019:44). This specimen was designated CM 84. It consisted of 14 cervical vertebrae C2–15 (although see Taylor 2022:8–11 on uncertainties about the neck material), all 10 dorsal vertebrae D1–10, the complete sacrum S1–S5, caudal vertebrae Ca1–12, 18 dorsal ribs, both sternal plates, left scapulocoracoid (not right as stated by Hatcher), almost complete pelvis, right femur, and two thin bones of uncertain identity which Hatcher thought might be clavicles (McIntosh 1981:20).</w:t>
       </w:r>
     </w:p>
@@ -1806,7 +1832,43 @@
         <w:rPr>
           <w:lang w:val="en-US"/>
         </w:rPr>
-        <w:t xml:space="preserve">In early October 1902, King Edward VII of England paid a surprise visit to Carnegie at Skibo Castle in Scotland (Nieuwland 2019:50). There, according to most sources, he saw a framed copy of the skeletal reconstruction of </w:t>
+        <w:t xml:space="preserve">In early October 1902, King Edward VII of England paid a surprise visit to Carnegie at Skibo Castle in Scotland (Nieuwland 2019:50), shortly after being crowned King, with </w:t>
+      </w:r>
+      <w:r>
+        <w:rPr>
+          <w:lang w:val="en-US"/>
+        </w:rPr>
+        <w:t xml:space="preserve">the </w:t>
+      </w:r>
+      <w:r>
+        <w:rPr>
+          <w:lang w:val="en-US"/>
+        </w:rPr>
+        <w:t xml:space="preserve">likely aim </w:t>
+      </w:r>
+      <w:r>
+        <w:rPr>
+          <w:lang w:val="en-US"/>
+        </w:rPr>
+        <w:t>of</w:t>
+      </w:r>
+      <w:r>
+        <w:rPr>
+          <w:lang w:val="en-US"/>
+        </w:rPr>
+        <w:t xml:space="preserve"> tak</w:t>
+      </w:r>
+      <w:r>
+        <w:rPr>
+          <w:lang w:val="en-US"/>
+        </w:rPr>
+        <w:t>ing</w:t>
+      </w:r>
+      <w:r>
+        <w:rPr>
+          <w:lang w:val="en-US"/>
+        </w:rPr>
+        <w:t xml:space="preserve"> inspiration from Carnegie’s state-of-the-art castle for the renovation of long-neglected palaces. There, according to most sources, he saw a framed copy of the skeletal reconstruction of </w:t>
       </w:r>
       <w:r>
         <w:rPr>
@@ -2288,7 +2350,21 @@
         <w:rPr>
           <w:lang w:val="en-US"/>
         </w:rPr>
-        <w:t xml:space="preserve"> May 1905, the mounted cast was unveiled at the BMNH — see photographs in Holland (1905:plates XVII and XVIII). It was placed in the Hall of Reptiles, as the Hall of Palaeontology was full (Rea 2001:ix). At a lavish event, speeches were given by Ray Lankester, Andrew Carnegie, Lord Avebury speaking for the trustees, Holland (including a tribute to the recently deceased Hatcher), Sir George Trevelyan (the longest-serving of the trustees), and Sir Archibald Geikie (representing British geologists). Although the material for the mount had been completed as early as October of the previous year, the public unveiling had been delayed until the spring of 1905 in the hope that more of London’s dignitaries could be present. The king himself, disappointingly to Lankester and Carnegie, was not among those in attendance. However, the event attracted a great deal of press coverage, not only in London and Pittsburgh but across Britain and America, and even in Canada and Australia. The next day, the exhibit was opened to the general public, and attracted the largest crowds that had ever attended the museum (Holland 1906:264).</w:t>
+        <w:t xml:space="preserve"> May 1905, the mounted cast was unveiled at the BMNH — see photographs in Holland (1905:plates XVII and XVIII). It was placed in the Hall of Reptiles, as the Hall of Palaeontology was full (Rea 2001:ix). At a lavish event, speeches were given by Ray Lankester, Andrew Carnegie, Lord Avebury speaking for the trustees, Holland (including a tribute to the recently deceased Hatcher), Sir George Trevelyan (the longest-serving of the trustees), and Sir Archibald Geikie (representing British geologists). Although the material for the mount had been completed as early as October of the previous year, the public unveiling had been delayed until the spring of 1905 in the hope that more of London’s dignitaries could be present. The king himself, disappointingly to Lankester and Carnegie, was not among those in attendance. It is likely his unavailability had something to do with Prime Minister Balfour’s attempts to rein in the new monarch’s public appearances at occasions unrelated to matters of state (see Ridley 2007:297–299.)</w:t>
+      </w:r>
+    </w:p>
+    <w:p>
+      <w:pPr>
+        <w:pStyle w:val="BodyText"/>
+        <w:rPr>
+          <w:lang w:val="en-US"/>
+        </w:rPr>
+      </w:pPr>
+      <w:r>
+        <w:rPr>
+          <w:lang w:val="en-US"/>
+        </w:rPr>
+        <w:t>However, the event attracted a great deal of press coverage, not only in London and Pittsburgh but across Britain and America, and even in Canada and Australia. The next day, the exhibit was opened to the general public, and attracted the largest crowds that had ever attended the museum (Holland 1906:264).</w:t>
       </w:r>
     </w:p>
     <w:p>
@@ -3932,13 +4008,7 @@
         <w:rPr>
           <w:lang w:val="en-US"/>
         </w:rPr>
-        <w:t xml:space="preserve"> mount, we can assume this was probably not done, and that the substitution must have happened at a different time. </w:t>
-      </w:r>
-      <w:r>
-        <w:rPr>
-          <w:lang w:val="en-US"/>
-        </w:rPr>
-        <w:t>(Berman and McIntosh (1994:</w:t>
+        <w:t xml:space="preserve"> mount, we can assume this was probably not done, and that the substitution must have happened at a different time. (Berman and McIntosh (1994:</w:t>
       </w:r>
       <w:r>
         <w:rPr>
@@ -4007,13 +4077,7 @@
         <w:rPr>
           <w:lang w:val="en-US"/>
         </w:rPr>
-        <w:t xml:space="preserve"> </w:t>
-      </w:r>
-      <w:r>
-        <w:rPr>
-          <w:lang w:val="en-US"/>
-        </w:rPr>
-        <w:t>skull was in place by 1947, as it is shown in a photograph of the mounted skeleton included in a Carnegie Magazine article of that year about Serafino Agostini (Seneff 1947). So the replacement must have happened some time between 1912 and 1947.</w:t>
+        <w:t xml:space="preserve"> skull was in place by 1947, as it is shown in a photograph of the mounted skeleton included in a Carnegie Magazine article of that year about Serafino Agostini (Seneff 1947). So the replacement must have happened some time between 1912 and 1947.</w:t>
       </w:r>
     </w:p>
     <w:p>
@@ -6750,31 +6814,7 @@
         <w:rPr>
           <w:lang w:val="en-US"/>
         </w:rPr>
-        <w:t>Berman, D</w:t>
-      </w:r>
-      <w:r>
-        <w:rPr>
-          <w:lang w:val="en-US"/>
-        </w:rPr>
-        <w:t xml:space="preserve">avid </w:t>
-      </w:r>
-      <w:r>
-        <w:rPr>
-          <w:lang w:val="en-US"/>
-        </w:rPr>
-        <w:t>S., and J</w:t>
-      </w:r>
-      <w:r>
-        <w:rPr>
-          <w:lang w:val="en-US"/>
-        </w:rPr>
-        <w:t xml:space="preserve">ohn </w:t>
-      </w:r>
-      <w:r>
-        <w:rPr>
-          <w:lang w:val="en-US"/>
-        </w:rPr>
-        <w:t xml:space="preserve">S. McIntosh. 1994. The recapitation of </w:t>
+        <w:t xml:space="preserve">Berman, David S., and John S. McIntosh. 1994. The recapitation of </w:t>
       </w:r>
       <w:r>
         <w:rPr>
@@ -9436,6 +9476,38 @@
     <w:p>
       <w:pPr>
         <w:pStyle w:val="Reference"/>
+        <w:rPr/>
+      </w:pPr>
+      <w:r>
+        <w:rPr>
+          <w:lang w:val="en-US"/>
+        </w:rPr>
+        <w:t xml:space="preserve">Ridley, Jane. </w:t>
+      </w:r>
+      <w:r>
+        <w:rPr>
+          <w:lang w:val="en-US"/>
+        </w:rPr>
+        <w:t xml:space="preserve">2013. </w:t>
+      </w:r>
+      <w:r>
+        <w:rPr>
+          <w:i/>
+          <w:iCs/>
+          <w:lang w:val="en-US"/>
+        </w:rPr>
+        <w:t>The Heir Apparent: A Life of Edward VII, the Playboy Prince</w:t>
+      </w:r>
+      <w:r>
+        <w:rPr>
+          <w:lang w:val="en-US"/>
+        </w:rPr>
+        <w:t>. Random House, New York.</w:t>
+      </w:r>
+    </w:p>
+    <w:p>
+      <w:pPr>
+        <w:pStyle w:val="Reference"/>
         <w:rPr>
           <w:lang w:val="en-US"/>
         </w:rPr>
@@ -9472,6 +9544,27 @@
     <w:p>
       <w:pPr>
         <w:pStyle w:val="Reference"/>
+        <w:rPr/>
+      </w:pPr>
+      <w:r>
+        <w:rPr/>
+        <w:t xml:space="preserve">Rieppel, Lukas. 2019. </w:t>
+      </w:r>
+      <w:r>
+        <w:rPr>
+          <w:i/>
+          <w:iCs/>
+        </w:rPr>
+        <w:t>Assembling the Dinosaur: Fossil Hunters, Tycoons and the Making of a Spectacle</w:t>
+      </w:r>
+      <w:r>
+        <w:rPr/>
+        <w:t>. Harvard University Press, Cambridge.</w:t>
+      </w:r>
+    </w:p>
+    <w:p>
+      <w:pPr>
+        <w:pStyle w:val="Reference"/>
         <w:rPr>
           <w:lang w:val="en-US"/>
         </w:rPr>
@@ -9542,9 +9635,7 @@
     <w:p>
       <w:pPr>
         <w:pStyle w:val="Reference"/>
-        <w:rPr>
-          <w:lang w:val="en-US"/>
-        </w:rPr>
+        <w:rPr/>
       </w:pPr>
       <w:bookmarkStart w:id="35" w:name="__DdeLink__1645_2410814995"/>
       <w:r>
@@ -9573,6 +9664,46 @@
           <w:lang w:val="en-US" w:bidi="ar-SA"/>
         </w:rPr>
         <w:t>. Yale University Press, New Haven, 541 pp.</w:t>
+      </w:r>
+    </w:p>
+    <w:p>
+      <w:pPr>
+        <w:pStyle w:val="Reference"/>
+        <w:rPr/>
+      </w:pPr>
+      <w:r>
+        <w:rPr/>
+        <w:t xml:space="preserve">Semonin, Paul. </w:t>
+      </w:r>
+      <w:r>
+        <w:rPr/>
+        <w:t xml:space="preserve">1997. </w:t>
+      </w:r>
+      <w:r>
+        <w:rPr/>
+        <w:t xml:space="preserve">Empire and Extinction: the Dinosaur as a Metaphor for Dominance in Prehistoric Nature. </w:t>
+      </w:r>
+      <w:r>
+        <w:rPr>
+          <w:i/>
+          <w:iCs/>
+        </w:rPr>
+        <w:t>Leonardo</w:t>
+      </w:r>
+      <w:r>
+        <w:rPr/>
+        <w:t xml:space="preserve"> </w:t>
+      </w:r>
+      <w:r>
+        <w:rPr>
+          <w:b/>
+          <w:bCs/>
+        </w:rPr>
+        <w:t>30</w:t>
+      </w:r>
+      <w:r>
+        <w:rPr/>
+        <w:t>:171–82.</w:t>
       </w:r>
     </w:p>
     <w:p>

</xml_diff>